<commit_message>
testing all cells + ReadMeFirst.docx update
</commit_message>
<xml_diff>
--- a/ReadMeFirst.docx
+++ b/ReadMeFirst.docx
@@ -1100,6 +1100,2379 @@
       </w:pPr>
       <w:r>
         <w:rPr/>
+      </w:r>
+      <w:r>
+        <w:br w:type="page"/>
+      </w:r>
+    </w:p>
+    <w:p>
+      <w:pPr>
+        <w:pStyle w:val="Normal"/>
+        <w:bidi w:val="0"/>
+        <w:jc w:val="start"/>
+        <w:rPr/>
+      </w:pPr>
+      <w:r>
+        <w:rPr/>
+        <w:drawing>
+          <wp:anchor behindDoc="0" distT="0" distB="0" distL="0" distR="0" simplePos="0" locked="0" layoutInCell="0" allowOverlap="1" relativeHeight="2">
+            <wp:simplePos x="0" y="0"/>
+            <wp:positionH relativeFrom="column">
+              <wp:posOffset>1054735</wp:posOffset>
+            </wp:positionH>
+            <wp:positionV relativeFrom="paragraph">
+              <wp:posOffset>-163195</wp:posOffset>
+            </wp:positionV>
+            <wp:extent cx="4010660" cy="4344035"/>
+            <wp:effectExtent l="0" t="0" r="0" b="0"/>
+            <wp:wrapSquare wrapText="largest"/>
+            <wp:docPr id="1" name="Image1" descr="" title=""/>
+            <wp:cNvGraphicFramePr>
+              <a:graphicFrameLocks xmlns:a="http://schemas.openxmlformats.org/drawingml/2006/main" noChangeAspect="1"/>
+            </wp:cNvGraphicFramePr>
+            <a:graphic xmlns:a="http://schemas.openxmlformats.org/drawingml/2006/main">
+              <a:graphicData uri="http://schemas.openxmlformats.org/drawingml/2006/picture">
+                <pic:pic xmlns:pic="http://schemas.openxmlformats.org/drawingml/2006/picture">
+                  <pic:nvPicPr>
+                    <pic:cNvPr id="1" name="Image1" descr="" title=""/>
+                    <pic:cNvPicPr>
+                      <a:picLocks noChangeAspect="1" noChangeArrowheads="1"/>
+                    </pic:cNvPicPr>
+                  </pic:nvPicPr>
+                  <pic:blipFill>
+                    <a:blip r:embed="rId2"/>
+                    <a:stretch>
+                      <a:fillRect/>
+                    </a:stretch>
+                  </pic:blipFill>
+                  <pic:spPr bwMode="auto">
+                    <a:xfrm>
+                      <a:off x="0" y="0"/>
+                      <a:ext cx="4010660" cy="4344035"/>
+                    </a:xfrm>
+                    <a:prstGeom prst="rect">
+                      <a:avLst/>
+                    </a:prstGeom>
+                    <a:noFill/>
+                  </pic:spPr>
+                </pic:pic>
+              </a:graphicData>
+            </a:graphic>
+          </wp:anchor>
+        </w:drawing>
+      </w:r>
+    </w:p>
+    <w:p>
+      <w:pPr>
+        <w:pStyle w:val="Normal"/>
+        <w:bidi w:val="0"/>
+        <w:jc w:val="start"/>
+        <w:rPr/>
+      </w:pPr>
+      <w:r>
+        <w:rPr/>
+      </w:r>
+    </w:p>
+    <w:p>
+      <w:pPr>
+        <w:pStyle w:val="Normal"/>
+        <w:bidi w:val="0"/>
+        <w:jc w:val="start"/>
+        <w:rPr/>
+      </w:pPr>
+      <w:r>
+        <w:rPr/>
+      </w:r>
+    </w:p>
+    <w:p>
+      <w:pPr>
+        <w:pStyle w:val="Normal"/>
+        <w:bidi w:val="0"/>
+        <w:jc w:val="start"/>
+        <w:rPr/>
+      </w:pPr>
+      <w:r>
+        <w:rPr/>
+      </w:r>
+    </w:p>
+    <w:p>
+      <w:pPr>
+        <w:pStyle w:val="Normal"/>
+        <w:bidi w:val="0"/>
+        <w:jc w:val="start"/>
+        <w:rPr/>
+      </w:pPr>
+      <w:r>
+        <w:rPr/>
+      </w:r>
+    </w:p>
+    <w:p>
+      <w:pPr>
+        <w:pStyle w:val="Normal"/>
+        <w:bidi w:val="0"/>
+        <w:jc w:val="start"/>
+        <w:rPr/>
+      </w:pPr>
+      <w:r>
+        <w:rPr/>
+      </w:r>
+    </w:p>
+    <w:p>
+      <w:pPr>
+        <w:pStyle w:val="Normal"/>
+        <w:bidi w:val="0"/>
+        <w:jc w:val="start"/>
+        <w:rPr/>
+      </w:pPr>
+      <w:r>
+        <w:rPr/>
+      </w:r>
+    </w:p>
+    <w:p>
+      <w:pPr>
+        <w:pStyle w:val="Normal"/>
+        <w:bidi w:val="0"/>
+        <w:jc w:val="start"/>
+        <w:rPr/>
+      </w:pPr>
+      <w:r>
+        <w:rPr/>
+      </w:r>
+    </w:p>
+    <w:p>
+      <w:pPr>
+        <w:pStyle w:val="Normal"/>
+        <w:bidi w:val="0"/>
+        <w:jc w:val="start"/>
+        <w:rPr/>
+      </w:pPr>
+      <w:r>
+        <w:rPr/>
+      </w:r>
+    </w:p>
+    <w:p>
+      <w:pPr>
+        <w:pStyle w:val="Normal"/>
+        <w:bidi w:val="0"/>
+        <w:jc w:val="start"/>
+        <w:rPr/>
+      </w:pPr>
+      <w:r>
+        <w:rPr/>
+      </w:r>
+    </w:p>
+    <w:p>
+      <w:pPr>
+        <w:pStyle w:val="Normal"/>
+        <w:bidi w:val="0"/>
+        <w:jc w:val="start"/>
+        <w:rPr/>
+      </w:pPr>
+      <w:r>
+        <w:rPr/>
+      </w:r>
+    </w:p>
+    <w:p>
+      <w:pPr>
+        <w:pStyle w:val="Normal"/>
+        <w:bidi w:val="0"/>
+        <w:jc w:val="start"/>
+        <w:rPr/>
+      </w:pPr>
+      <w:r>
+        <w:rPr/>
+      </w:r>
+    </w:p>
+    <w:p>
+      <w:pPr>
+        <w:pStyle w:val="Normal"/>
+        <w:bidi w:val="0"/>
+        <w:jc w:val="start"/>
+        <w:rPr/>
+      </w:pPr>
+      <w:r>
+        <w:rPr/>
+      </w:r>
+    </w:p>
+    <w:p>
+      <w:pPr>
+        <w:pStyle w:val="Normal"/>
+        <w:bidi w:val="0"/>
+        <w:jc w:val="start"/>
+        <w:rPr/>
+      </w:pPr>
+      <w:r>
+        <w:rPr/>
+      </w:r>
+    </w:p>
+    <w:p>
+      <w:pPr>
+        <w:pStyle w:val="Normal"/>
+        <w:bidi w:val="0"/>
+        <w:jc w:val="start"/>
+        <w:rPr/>
+      </w:pPr>
+      <w:r>
+        <w:rPr/>
+      </w:r>
+    </w:p>
+    <w:p>
+      <w:pPr>
+        <w:pStyle w:val="Normal"/>
+        <w:bidi w:val="0"/>
+        <w:jc w:val="start"/>
+        <w:rPr/>
+      </w:pPr>
+      <w:r>
+        <w:rPr/>
+      </w:r>
+    </w:p>
+    <w:p>
+      <w:pPr>
+        <w:pStyle w:val="Normal"/>
+        <w:bidi w:val="0"/>
+        <w:jc w:val="start"/>
+        <w:rPr/>
+      </w:pPr>
+      <w:r>
+        <w:rPr/>
+      </w:r>
+    </w:p>
+    <w:p>
+      <w:pPr>
+        <w:pStyle w:val="Normal"/>
+        <w:bidi w:val="0"/>
+        <w:jc w:val="start"/>
+        <w:rPr/>
+      </w:pPr>
+      <w:r>
+        <w:rPr/>
+      </w:r>
+    </w:p>
+    <w:p>
+      <w:pPr>
+        <w:pStyle w:val="Normal"/>
+        <w:bidi w:val="0"/>
+        <w:jc w:val="start"/>
+        <w:rPr/>
+      </w:pPr>
+      <w:r>
+        <w:rPr/>
+        <w:drawing>
+          <wp:anchor behindDoc="0" distT="0" distB="0" distL="0" distR="0" simplePos="0" locked="0" layoutInCell="0" allowOverlap="1" relativeHeight="3">
+            <wp:simplePos x="0" y="0"/>
+            <wp:positionH relativeFrom="column">
+              <wp:posOffset>334645</wp:posOffset>
+            </wp:positionH>
+            <wp:positionV relativeFrom="paragraph">
+              <wp:posOffset>2985135</wp:posOffset>
+            </wp:positionV>
+            <wp:extent cx="6068060" cy="2133600"/>
+            <wp:effectExtent l="0" t="0" r="0" b="0"/>
+            <wp:wrapSquare wrapText="largest"/>
+            <wp:docPr id="2" name="Image2" descr="" title=""/>
+            <wp:cNvGraphicFramePr>
+              <a:graphicFrameLocks xmlns:a="http://schemas.openxmlformats.org/drawingml/2006/main" noChangeAspect="1"/>
+            </wp:cNvGraphicFramePr>
+            <a:graphic xmlns:a="http://schemas.openxmlformats.org/drawingml/2006/main">
+              <a:graphicData uri="http://schemas.openxmlformats.org/drawingml/2006/picture">
+                <pic:pic xmlns:pic="http://schemas.openxmlformats.org/drawingml/2006/picture">
+                  <pic:nvPicPr>
+                    <pic:cNvPr id="2" name="Image2" descr="" title=""/>
+                    <pic:cNvPicPr>
+                      <a:picLocks noChangeAspect="1" noChangeArrowheads="1"/>
+                    </pic:cNvPicPr>
+                  </pic:nvPicPr>
+                  <pic:blipFill>
+                    <a:blip r:embed="rId3"/>
+                    <a:stretch>
+                      <a:fillRect/>
+                    </a:stretch>
+                  </pic:blipFill>
+                  <pic:spPr bwMode="auto">
+                    <a:xfrm>
+                      <a:off x="0" y="0"/>
+                      <a:ext cx="6068060" cy="2133600"/>
+                    </a:xfrm>
+                    <a:prstGeom prst="rect">
+                      <a:avLst/>
+                    </a:prstGeom>
+                    <a:noFill/>
+                  </pic:spPr>
+                </pic:pic>
+              </a:graphicData>
+            </a:graphic>
+          </wp:anchor>
+        </w:drawing>
+        <w:drawing>
+          <wp:anchor behindDoc="0" distT="0" distB="0" distL="0" distR="0" simplePos="0" locked="0" layoutInCell="0" allowOverlap="1" relativeHeight="4">
+            <wp:simplePos x="0" y="0"/>
+            <wp:positionH relativeFrom="column">
+              <wp:posOffset>367665</wp:posOffset>
+            </wp:positionH>
+            <wp:positionV relativeFrom="paragraph">
+              <wp:posOffset>1097915</wp:posOffset>
+            </wp:positionV>
+            <wp:extent cx="2352675" cy="1552575"/>
+            <wp:effectExtent l="0" t="0" r="0" b="0"/>
+            <wp:wrapSquare wrapText="largest"/>
+            <wp:docPr id="3" name="Image3" descr="" title=""/>
+            <wp:cNvGraphicFramePr>
+              <a:graphicFrameLocks xmlns:a="http://schemas.openxmlformats.org/drawingml/2006/main" noChangeAspect="1"/>
+            </wp:cNvGraphicFramePr>
+            <a:graphic xmlns:a="http://schemas.openxmlformats.org/drawingml/2006/main">
+              <a:graphicData uri="http://schemas.openxmlformats.org/drawingml/2006/picture">
+                <pic:pic xmlns:pic="http://schemas.openxmlformats.org/drawingml/2006/picture">
+                  <pic:nvPicPr>
+                    <pic:cNvPr id="3" name="Image3" descr="" title=""/>
+                    <pic:cNvPicPr>
+                      <a:picLocks noChangeAspect="1" noChangeArrowheads="1"/>
+                    </pic:cNvPicPr>
+                  </pic:nvPicPr>
+                  <pic:blipFill>
+                    <a:blip r:embed="rId4"/>
+                    <a:stretch>
+                      <a:fillRect/>
+                    </a:stretch>
+                  </pic:blipFill>
+                  <pic:spPr bwMode="auto">
+                    <a:xfrm>
+                      <a:off x="0" y="0"/>
+                      <a:ext cx="2352675" cy="1552575"/>
+                    </a:xfrm>
+                    <a:prstGeom prst="rect">
+                      <a:avLst/>
+                    </a:prstGeom>
+                    <a:noFill/>
+                  </pic:spPr>
+                </pic:pic>
+              </a:graphicData>
+            </a:graphic>
+          </wp:anchor>
+        </w:drawing>
+        <w:drawing>
+          <wp:anchor behindDoc="0" distT="0" distB="0" distL="0" distR="0" simplePos="0" locked="0" layoutInCell="0" allowOverlap="1" relativeHeight="8">
+            <wp:simplePos x="0" y="0"/>
+            <wp:positionH relativeFrom="column">
+              <wp:posOffset>615950</wp:posOffset>
+            </wp:positionH>
+            <wp:positionV relativeFrom="paragraph">
+              <wp:posOffset>5487035</wp:posOffset>
+            </wp:positionV>
+            <wp:extent cx="3886835" cy="1552575"/>
+            <wp:effectExtent l="0" t="0" r="0" b="0"/>
+            <wp:wrapSquare wrapText="largest"/>
+            <wp:docPr id="4" name="Image4" descr="" title=""/>
+            <wp:cNvGraphicFramePr>
+              <a:graphicFrameLocks xmlns:a="http://schemas.openxmlformats.org/drawingml/2006/main" noChangeAspect="1"/>
+            </wp:cNvGraphicFramePr>
+            <a:graphic xmlns:a="http://schemas.openxmlformats.org/drawingml/2006/main">
+              <a:graphicData uri="http://schemas.openxmlformats.org/drawingml/2006/picture">
+                <pic:pic xmlns:pic="http://schemas.openxmlformats.org/drawingml/2006/picture">
+                  <pic:nvPicPr>
+                    <pic:cNvPr id="4" name="Image4" descr="" title=""/>
+                    <pic:cNvPicPr>
+                      <a:picLocks noChangeAspect="1" noChangeArrowheads="1"/>
+                    </pic:cNvPicPr>
+                  </pic:nvPicPr>
+                  <pic:blipFill>
+                    <a:blip r:embed="rId5"/>
+                    <a:stretch>
+                      <a:fillRect/>
+                    </a:stretch>
+                  </pic:blipFill>
+                  <pic:spPr bwMode="auto">
+                    <a:xfrm>
+                      <a:off x="0" y="0"/>
+                      <a:ext cx="3886835" cy="1552575"/>
+                    </a:xfrm>
+                    <a:prstGeom prst="rect">
+                      <a:avLst/>
+                    </a:prstGeom>
+                    <a:noFill/>
+                  </pic:spPr>
+                </pic:pic>
+              </a:graphicData>
+            </a:graphic>
+          </wp:anchor>
+        </w:drawing>
+      </w:r>
+      <w:r>
+        <w:br w:type="page"/>
+      </w:r>
+    </w:p>
+    <w:p>
+      <w:pPr>
+        <w:pStyle w:val="Normal"/>
+        <w:bidi w:val="0"/>
+        <w:jc w:val="start"/>
+        <w:rPr/>
+      </w:pPr>
+      <w:r>
+        <w:rPr/>
+        <w:drawing>
+          <wp:anchor behindDoc="0" distT="0" distB="0" distL="0" distR="0" simplePos="0" locked="0" layoutInCell="0" allowOverlap="1" relativeHeight="5">
+            <wp:simplePos x="0" y="0"/>
+            <wp:positionH relativeFrom="column">
+              <wp:posOffset>281940</wp:posOffset>
+            </wp:positionH>
+            <wp:positionV relativeFrom="paragraph">
+              <wp:posOffset>-116840</wp:posOffset>
+            </wp:positionV>
+            <wp:extent cx="6120130" cy="2087880"/>
+            <wp:effectExtent l="0" t="0" r="0" b="0"/>
+            <wp:wrapSquare wrapText="largest"/>
+            <wp:docPr id="5" name="Image5" descr="" title=""/>
+            <wp:cNvGraphicFramePr>
+              <a:graphicFrameLocks xmlns:a="http://schemas.openxmlformats.org/drawingml/2006/main" noChangeAspect="1"/>
+            </wp:cNvGraphicFramePr>
+            <a:graphic xmlns:a="http://schemas.openxmlformats.org/drawingml/2006/main">
+              <a:graphicData uri="http://schemas.openxmlformats.org/drawingml/2006/picture">
+                <pic:pic xmlns:pic="http://schemas.openxmlformats.org/drawingml/2006/picture">
+                  <pic:nvPicPr>
+                    <pic:cNvPr id="5" name="Image5" descr="" title=""/>
+                    <pic:cNvPicPr>
+                      <a:picLocks noChangeAspect="1" noChangeArrowheads="1"/>
+                    </pic:cNvPicPr>
+                  </pic:nvPicPr>
+                  <pic:blipFill>
+                    <a:blip r:embed="rId6"/>
+                    <a:stretch>
+                      <a:fillRect/>
+                    </a:stretch>
+                  </pic:blipFill>
+                  <pic:spPr bwMode="auto">
+                    <a:xfrm>
+                      <a:off x="0" y="0"/>
+                      <a:ext cx="6120130" cy="2087880"/>
+                    </a:xfrm>
+                    <a:prstGeom prst="rect">
+                      <a:avLst/>
+                    </a:prstGeom>
+                    <a:noFill/>
+                  </pic:spPr>
+                </pic:pic>
+              </a:graphicData>
+            </a:graphic>
+          </wp:anchor>
+        </w:drawing>
+        <w:drawing>
+          <wp:anchor behindDoc="0" distT="0" distB="0" distL="0" distR="0" simplePos="0" locked="0" layoutInCell="0" allowOverlap="1" relativeHeight="6">
+            <wp:simplePos x="0" y="0"/>
+            <wp:positionH relativeFrom="column">
+              <wp:posOffset>70485</wp:posOffset>
+            </wp:positionH>
+            <wp:positionV relativeFrom="paragraph">
+              <wp:posOffset>2119630</wp:posOffset>
+            </wp:positionV>
+            <wp:extent cx="6120130" cy="2376170"/>
+            <wp:effectExtent l="0" t="0" r="0" b="0"/>
+            <wp:wrapSquare wrapText="largest"/>
+            <wp:docPr id="6" name="Image7" descr="" title=""/>
+            <wp:cNvGraphicFramePr>
+              <a:graphicFrameLocks xmlns:a="http://schemas.openxmlformats.org/drawingml/2006/main" noChangeAspect="1"/>
+            </wp:cNvGraphicFramePr>
+            <a:graphic xmlns:a="http://schemas.openxmlformats.org/drawingml/2006/main">
+              <a:graphicData uri="http://schemas.openxmlformats.org/drawingml/2006/picture">
+                <pic:pic xmlns:pic="http://schemas.openxmlformats.org/drawingml/2006/picture">
+                  <pic:nvPicPr>
+                    <pic:cNvPr id="6" name="Image7" descr="" title=""/>
+                    <pic:cNvPicPr>
+                      <a:picLocks noChangeAspect="1" noChangeArrowheads="1"/>
+                    </pic:cNvPicPr>
+                  </pic:nvPicPr>
+                  <pic:blipFill>
+                    <a:blip r:embed="rId7"/>
+                    <a:stretch>
+                      <a:fillRect/>
+                    </a:stretch>
+                  </pic:blipFill>
+                  <pic:spPr bwMode="auto">
+                    <a:xfrm>
+                      <a:off x="0" y="0"/>
+                      <a:ext cx="6120130" cy="2376170"/>
+                    </a:xfrm>
+                    <a:prstGeom prst="rect">
+                      <a:avLst/>
+                    </a:prstGeom>
+                    <a:noFill/>
+                  </pic:spPr>
+                </pic:pic>
+              </a:graphicData>
+            </a:graphic>
+          </wp:anchor>
+        </w:drawing>
+        <w:drawing>
+          <wp:anchor behindDoc="0" distT="0" distB="0" distL="0" distR="0" simplePos="0" locked="0" layoutInCell="0" allowOverlap="1" relativeHeight="7">
+            <wp:simplePos x="0" y="0"/>
+            <wp:positionH relativeFrom="column">
+              <wp:posOffset>379095</wp:posOffset>
+            </wp:positionH>
+            <wp:positionV relativeFrom="paragraph">
+              <wp:posOffset>8387080</wp:posOffset>
+            </wp:positionV>
+            <wp:extent cx="4984115" cy="5393055"/>
+            <wp:effectExtent l="0" t="0" r="0" b="0"/>
+            <wp:wrapSquare wrapText="largest"/>
+            <wp:docPr id="7" name="Image6" descr="" title=""/>
+            <wp:cNvGraphicFramePr>
+              <a:graphicFrameLocks xmlns:a="http://schemas.openxmlformats.org/drawingml/2006/main" noChangeAspect="1"/>
+            </wp:cNvGraphicFramePr>
+            <a:graphic xmlns:a="http://schemas.openxmlformats.org/drawingml/2006/main">
+              <a:graphicData uri="http://schemas.openxmlformats.org/drawingml/2006/picture">
+                <pic:pic xmlns:pic="http://schemas.openxmlformats.org/drawingml/2006/picture">
+                  <pic:nvPicPr>
+                    <pic:cNvPr id="7" name="Image6" descr="" title=""/>
+                    <pic:cNvPicPr>
+                      <a:picLocks noChangeAspect="1" noChangeArrowheads="1"/>
+                    </pic:cNvPicPr>
+                  </pic:nvPicPr>
+                  <pic:blipFill>
+                    <a:blip r:embed="rId8"/>
+                    <a:stretch>
+                      <a:fillRect/>
+                    </a:stretch>
+                  </pic:blipFill>
+                  <pic:spPr bwMode="auto">
+                    <a:xfrm>
+                      <a:off x="0" y="0"/>
+                      <a:ext cx="4984115" cy="5393055"/>
+                    </a:xfrm>
+                    <a:prstGeom prst="rect">
+                      <a:avLst/>
+                    </a:prstGeom>
+                    <a:noFill/>
+                  </pic:spPr>
+                </pic:pic>
+              </a:graphicData>
+            </a:graphic>
+          </wp:anchor>
+        </w:drawing>
+      </w:r>
+      <w:r>
+        <w:br w:type="page"/>
+      </w:r>
+    </w:p>
+    <w:p>
+      <w:pPr>
+        <w:pStyle w:val="Normal"/>
+        <w:bidi w:val="0"/>
+        <w:jc w:val="start"/>
+        <w:rPr/>
+      </w:pPr>
+      <w:r>
+        <w:rPr/>
+        <w:drawing>
+          <wp:anchor behindDoc="0" distT="0" distB="0" distL="0" distR="0" simplePos="0" locked="0" layoutInCell="0" allowOverlap="1" relativeHeight="11">
+            <wp:simplePos x="0" y="0"/>
+            <wp:positionH relativeFrom="column">
+              <wp:align>center</wp:align>
+            </wp:positionH>
+            <wp:positionV relativeFrom="paragraph">
+              <wp:posOffset>635</wp:posOffset>
+            </wp:positionV>
+            <wp:extent cx="6120130" cy="2077085"/>
+            <wp:effectExtent l="0" t="0" r="0" b="0"/>
+            <wp:wrapSquare wrapText="largest"/>
+            <wp:docPr id="8" name="Image10" descr="" title=""/>
+            <wp:cNvGraphicFramePr>
+              <a:graphicFrameLocks xmlns:a="http://schemas.openxmlformats.org/drawingml/2006/main" noChangeAspect="1"/>
+            </wp:cNvGraphicFramePr>
+            <a:graphic xmlns:a="http://schemas.openxmlformats.org/drawingml/2006/main">
+              <a:graphicData uri="http://schemas.openxmlformats.org/drawingml/2006/picture">
+                <pic:pic xmlns:pic="http://schemas.openxmlformats.org/drawingml/2006/picture">
+                  <pic:nvPicPr>
+                    <pic:cNvPr id="8" name="Image10" descr="" title=""/>
+                    <pic:cNvPicPr>
+                      <a:picLocks noChangeAspect="1" noChangeArrowheads="1"/>
+                    </pic:cNvPicPr>
+                  </pic:nvPicPr>
+                  <pic:blipFill>
+                    <a:blip r:embed="rId9"/>
+                    <a:stretch>
+                      <a:fillRect/>
+                    </a:stretch>
+                  </pic:blipFill>
+                  <pic:spPr bwMode="auto">
+                    <a:xfrm>
+                      <a:off x="0" y="0"/>
+                      <a:ext cx="6120130" cy="2077085"/>
+                    </a:xfrm>
+                    <a:prstGeom prst="rect">
+                      <a:avLst/>
+                    </a:prstGeom>
+                    <a:noFill/>
+                  </pic:spPr>
+                </pic:pic>
+              </a:graphicData>
+            </a:graphic>
+          </wp:anchor>
+        </w:drawing>
+        <w:drawing>
+          <wp:anchor behindDoc="0" distT="0" distB="0" distL="0" distR="0" simplePos="0" locked="0" layoutInCell="0" allowOverlap="1" relativeHeight="12">
+            <wp:simplePos x="0" y="0"/>
+            <wp:positionH relativeFrom="column">
+              <wp:posOffset>-55880</wp:posOffset>
+            </wp:positionH>
+            <wp:positionV relativeFrom="paragraph">
+              <wp:posOffset>2040255</wp:posOffset>
+            </wp:positionV>
+            <wp:extent cx="6120130" cy="4359275"/>
+            <wp:effectExtent l="0" t="0" r="0" b="0"/>
+            <wp:wrapSquare wrapText="largest"/>
+            <wp:docPr id="9" name="Image11" descr="" title=""/>
+            <wp:cNvGraphicFramePr>
+              <a:graphicFrameLocks xmlns:a="http://schemas.openxmlformats.org/drawingml/2006/main" noChangeAspect="1"/>
+            </wp:cNvGraphicFramePr>
+            <a:graphic xmlns:a="http://schemas.openxmlformats.org/drawingml/2006/main">
+              <a:graphicData uri="http://schemas.openxmlformats.org/drawingml/2006/picture">
+                <pic:pic xmlns:pic="http://schemas.openxmlformats.org/drawingml/2006/picture">
+                  <pic:nvPicPr>
+                    <pic:cNvPr id="9" name="Image11" descr="" title=""/>
+                    <pic:cNvPicPr>
+                      <a:picLocks noChangeAspect="1" noChangeArrowheads="1"/>
+                    </pic:cNvPicPr>
+                  </pic:nvPicPr>
+                  <pic:blipFill>
+                    <a:blip r:embed="rId10"/>
+                    <a:stretch>
+                      <a:fillRect/>
+                    </a:stretch>
+                  </pic:blipFill>
+                  <pic:spPr bwMode="auto">
+                    <a:xfrm>
+                      <a:off x="0" y="0"/>
+                      <a:ext cx="6120130" cy="4359275"/>
+                    </a:xfrm>
+                    <a:prstGeom prst="rect">
+                      <a:avLst/>
+                    </a:prstGeom>
+                    <a:noFill/>
+                  </pic:spPr>
+                </pic:pic>
+              </a:graphicData>
+            </a:graphic>
+          </wp:anchor>
+        </w:drawing>
+        <w:drawing>
+          <wp:anchor behindDoc="0" distT="0" distB="0" distL="0" distR="0" simplePos="0" locked="0" layoutInCell="0" allowOverlap="1" relativeHeight="13">
+            <wp:simplePos x="0" y="0"/>
+            <wp:positionH relativeFrom="column">
+              <wp:posOffset>-198120</wp:posOffset>
+            </wp:positionH>
+            <wp:positionV relativeFrom="paragraph">
+              <wp:posOffset>5842000</wp:posOffset>
+            </wp:positionV>
+            <wp:extent cx="6120130" cy="3345815"/>
+            <wp:effectExtent l="0" t="0" r="0" b="0"/>
+            <wp:wrapSquare wrapText="largest"/>
+            <wp:docPr id="10" name="Image12" descr="" title=""/>
+            <wp:cNvGraphicFramePr>
+              <a:graphicFrameLocks xmlns:a="http://schemas.openxmlformats.org/drawingml/2006/main" noChangeAspect="1"/>
+            </wp:cNvGraphicFramePr>
+            <a:graphic xmlns:a="http://schemas.openxmlformats.org/drawingml/2006/main">
+              <a:graphicData uri="http://schemas.openxmlformats.org/drawingml/2006/picture">
+                <pic:pic xmlns:pic="http://schemas.openxmlformats.org/drawingml/2006/picture">
+                  <pic:nvPicPr>
+                    <pic:cNvPr id="10" name="Image12" descr="" title=""/>
+                    <pic:cNvPicPr>
+                      <a:picLocks noChangeAspect="1" noChangeArrowheads="1"/>
+                    </pic:cNvPicPr>
+                  </pic:nvPicPr>
+                  <pic:blipFill>
+                    <a:blip r:embed="rId11"/>
+                    <a:stretch>
+                      <a:fillRect/>
+                    </a:stretch>
+                  </pic:blipFill>
+                  <pic:spPr bwMode="auto">
+                    <a:xfrm>
+                      <a:off x="0" y="0"/>
+                      <a:ext cx="6120130" cy="3345815"/>
+                    </a:xfrm>
+                    <a:prstGeom prst="rect">
+                      <a:avLst/>
+                    </a:prstGeom>
+                    <a:noFill/>
+                  </pic:spPr>
+                </pic:pic>
+              </a:graphicData>
+            </a:graphic>
+          </wp:anchor>
+        </w:drawing>
+        <w:drawing>
+          <wp:anchor behindDoc="0" distT="0" distB="0" distL="0" distR="0" simplePos="0" locked="0" layoutInCell="0" allowOverlap="1" relativeHeight="14">
+            <wp:simplePos x="0" y="0"/>
+            <wp:positionH relativeFrom="column">
+              <wp:posOffset>720090</wp:posOffset>
+            </wp:positionH>
+            <wp:positionV relativeFrom="paragraph">
+              <wp:posOffset>1056005</wp:posOffset>
+            </wp:positionV>
+            <wp:extent cx="6120130" cy="3108960"/>
+            <wp:effectExtent l="0" t="0" r="0" b="0"/>
+            <wp:wrapSquare wrapText="largest"/>
+            <wp:docPr id="11" name="Image13" descr="" title=""/>
+            <wp:cNvGraphicFramePr>
+              <a:graphicFrameLocks xmlns:a="http://schemas.openxmlformats.org/drawingml/2006/main" noChangeAspect="1"/>
+            </wp:cNvGraphicFramePr>
+            <a:graphic xmlns:a="http://schemas.openxmlformats.org/drawingml/2006/main">
+              <a:graphicData uri="http://schemas.openxmlformats.org/drawingml/2006/picture">
+                <pic:pic xmlns:pic="http://schemas.openxmlformats.org/drawingml/2006/picture">
+                  <pic:nvPicPr>
+                    <pic:cNvPr id="11" name="Image13" descr="" title=""/>
+                    <pic:cNvPicPr>
+                      <a:picLocks noChangeAspect="1" noChangeArrowheads="1"/>
+                    </pic:cNvPicPr>
+                  </pic:nvPicPr>
+                  <pic:blipFill>
+                    <a:blip r:embed="rId12"/>
+                    <a:stretch>
+                      <a:fillRect/>
+                    </a:stretch>
+                  </pic:blipFill>
+                  <pic:spPr bwMode="auto">
+                    <a:xfrm>
+                      <a:off x="0" y="0"/>
+                      <a:ext cx="6120130" cy="3108960"/>
+                    </a:xfrm>
+                    <a:prstGeom prst="rect">
+                      <a:avLst/>
+                    </a:prstGeom>
+                    <a:noFill/>
+                  </pic:spPr>
+                </pic:pic>
+              </a:graphicData>
+            </a:graphic>
+          </wp:anchor>
+        </w:drawing>
+      </w:r>
+      <w:r>
+        <w:br w:type="page"/>
+      </w:r>
+    </w:p>
+    <w:p>
+      <w:pPr>
+        <w:pStyle w:val="Normal"/>
+        <w:bidi w:val="0"/>
+        <w:jc w:val="start"/>
+        <w:rPr/>
+      </w:pPr>
+      <w:r>
+        <w:rPr/>
+        <w:drawing>
+          <wp:anchor behindDoc="0" distT="0" distB="0" distL="0" distR="0" simplePos="0" locked="0" layoutInCell="0" allowOverlap="1" relativeHeight="15">
+            <wp:simplePos x="0" y="0"/>
+            <wp:positionH relativeFrom="column">
+              <wp:posOffset>15875</wp:posOffset>
+            </wp:positionH>
+            <wp:positionV relativeFrom="paragraph">
+              <wp:posOffset>134620</wp:posOffset>
+            </wp:positionV>
+            <wp:extent cx="6120130" cy="1441450"/>
+            <wp:effectExtent l="0" t="0" r="0" b="0"/>
+            <wp:wrapSquare wrapText="largest"/>
+            <wp:docPr id="12" name="Image14" descr="" title=""/>
+            <wp:cNvGraphicFramePr>
+              <a:graphicFrameLocks xmlns:a="http://schemas.openxmlformats.org/drawingml/2006/main" noChangeAspect="1"/>
+            </wp:cNvGraphicFramePr>
+            <a:graphic xmlns:a="http://schemas.openxmlformats.org/drawingml/2006/main">
+              <a:graphicData uri="http://schemas.openxmlformats.org/drawingml/2006/picture">
+                <pic:pic xmlns:pic="http://schemas.openxmlformats.org/drawingml/2006/picture">
+                  <pic:nvPicPr>
+                    <pic:cNvPr id="12" name="Image14" descr="" title=""/>
+                    <pic:cNvPicPr>
+                      <a:picLocks noChangeAspect="1" noChangeArrowheads="1"/>
+                    </pic:cNvPicPr>
+                  </pic:nvPicPr>
+                  <pic:blipFill>
+                    <a:blip r:embed="rId13"/>
+                    <a:stretch>
+                      <a:fillRect/>
+                    </a:stretch>
+                  </pic:blipFill>
+                  <pic:spPr bwMode="auto">
+                    <a:xfrm>
+                      <a:off x="0" y="0"/>
+                      <a:ext cx="6120130" cy="1441450"/>
+                    </a:xfrm>
+                    <a:prstGeom prst="rect">
+                      <a:avLst/>
+                    </a:prstGeom>
+                    <a:noFill/>
+                  </pic:spPr>
+                </pic:pic>
+              </a:graphicData>
+            </a:graphic>
+          </wp:anchor>
+        </w:drawing>
+        <w:drawing>
+          <wp:anchor behindDoc="0" distT="0" distB="0" distL="0" distR="0" simplePos="0" locked="0" layoutInCell="0" allowOverlap="1" relativeHeight="16">
+            <wp:simplePos x="0" y="0"/>
+            <wp:positionH relativeFrom="column">
+              <wp:posOffset>-17145</wp:posOffset>
+            </wp:positionH>
+            <wp:positionV relativeFrom="paragraph">
+              <wp:posOffset>1793875</wp:posOffset>
+            </wp:positionV>
+            <wp:extent cx="4772660" cy="1552575"/>
+            <wp:effectExtent l="0" t="0" r="0" b="0"/>
+            <wp:wrapSquare wrapText="largest"/>
+            <wp:docPr id="13" name="Image15" descr="" title=""/>
+            <wp:cNvGraphicFramePr>
+              <a:graphicFrameLocks xmlns:a="http://schemas.openxmlformats.org/drawingml/2006/main" noChangeAspect="1"/>
+            </wp:cNvGraphicFramePr>
+            <a:graphic xmlns:a="http://schemas.openxmlformats.org/drawingml/2006/main">
+              <a:graphicData uri="http://schemas.openxmlformats.org/drawingml/2006/picture">
+                <pic:pic xmlns:pic="http://schemas.openxmlformats.org/drawingml/2006/picture">
+                  <pic:nvPicPr>
+                    <pic:cNvPr id="13" name="Image15" descr="" title=""/>
+                    <pic:cNvPicPr>
+                      <a:picLocks noChangeAspect="1" noChangeArrowheads="1"/>
+                    </pic:cNvPicPr>
+                  </pic:nvPicPr>
+                  <pic:blipFill>
+                    <a:blip r:embed="rId14"/>
+                    <a:stretch>
+                      <a:fillRect/>
+                    </a:stretch>
+                  </pic:blipFill>
+                  <pic:spPr bwMode="auto">
+                    <a:xfrm>
+                      <a:off x="0" y="0"/>
+                      <a:ext cx="4772660" cy="1552575"/>
+                    </a:xfrm>
+                    <a:prstGeom prst="rect">
+                      <a:avLst/>
+                    </a:prstGeom>
+                    <a:noFill/>
+                  </pic:spPr>
+                </pic:pic>
+              </a:graphicData>
+            </a:graphic>
+          </wp:anchor>
+        </w:drawing>
+        <w:drawing>
+          <wp:anchor behindDoc="0" distT="0" distB="0" distL="0" distR="0" simplePos="0" locked="0" layoutInCell="0" allowOverlap="1" relativeHeight="17">
+            <wp:simplePos x="0" y="0"/>
+            <wp:positionH relativeFrom="column">
+              <wp:posOffset>-47625</wp:posOffset>
+            </wp:positionH>
+            <wp:positionV relativeFrom="paragraph">
+              <wp:posOffset>3524885</wp:posOffset>
+            </wp:positionV>
+            <wp:extent cx="6120130" cy="3011805"/>
+            <wp:effectExtent l="0" t="0" r="0" b="0"/>
+            <wp:wrapSquare wrapText="largest"/>
+            <wp:docPr id="14" name="Image16" descr="" title=""/>
+            <wp:cNvGraphicFramePr>
+              <a:graphicFrameLocks xmlns:a="http://schemas.openxmlformats.org/drawingml/2006/main" noChangeAspect="1"/>
+            </wp:cNvGraphicFramePr>
+            <a:graphic xmlns:a="http://schemas.openxmlformats.org/drawingml/2006/main">
+              <a:graphicData uri="http://schemas.openxmlformats.org/drawingml/2006/picture">
+                <pic:pic xmlns:pic="http://schemas.openxmlformats.org/drawingml/2006/picture">
+                  <pic:nvPicPr>
+                    <pic:cNvPr id="14" name="Image16" descr="" title=""/>
+                    <pic:cNvPicPr>
+                      <a:picLocks noChangeAspect="1" noChangeArrowheads="1"/>
+                    </pic:cNvPicPr>
+                  </pic:nvPicPr>
+                  <pic:blipFill>
+                    <a:blip r:embed="rId15"/>
+                    <a:stretch>
+                      <a:fillRect/>
+                    </a:stretch>
+                  </pic:blipFill>
+                  <pic:spPr bwMode="auto">
+                    <a:xfrm>
+                      <a:off x="0" y="0"/>
+                      <a:ext cx="6120130" cy="3011805"/>
+                    </a:xfrm>
+                    <a:prstGeom prst="rect">
+                      <a:avLst/>
+                    </a:prstGeom>
+                    <a:noFill/>
+                  </pic:spPr>
+                </pic:pic>
+              </a:graphicData>
+            </a:graphic>
+          </wp:anchor>
+        </w:drawing>
+      </w:r>
+      <w:r>
+        <w:br w:type="page"/>
+      </w:r>
+    </w:p>
+    <w:p>
+      <w:pPr>
+        <w:pStyle w:val="Normal"/>
+        <w:bidi w:val="0"/>
+        <w:jc w:val="start"/>
+        <w:rPr/>
+      </w:pPr>
+      <w:r>
+        <w:rPr/>
+        <w:drawing>
+          <wp:anchor behindDoc="0" distT="0" distB="0" distL="0" distR="0" simplePos="0" locked="0" layoutInCell="0" allowOverlap="1" relativeHeight="9">
+            <wp:simplePos x="0" y="0"/>
+            <wp:positionH relativeFrom="column">
+              <wp:posOffset>-47625</wp:posOffset>
+            </wp:positionH>
+            <wp:positionV relativeFrom="paragraph">
+              <wp:posOffset>299085</wp:posOffset>
+            </wp:positionV>
+            <wp:extent cx="6120130" cy="688975"/>
+            <wp:effectExtent l="0" t="0" r="0" b="0"/>
+            <wp:wrapSquare wrapText="largest"/>
+            <wp:docPr id="15" name="Image8" descr="" title=""/>
+            <wp:cNvGraphicFramePr>
+              <a:graphicFrameLocks xmlns:a="http://schemas.openxmlformats.org/drawingml/2006/main" noChangeAspect="1"/>
+            </wp:cNvGraphicFramePr>
+            <a:graphic xmlns:a="http://schemas.openxmlformats.org/drawingml/2006/main">
+              <a:graphicData uri="http://schemas.openxmlformats.org/drawingml/2006/picture">
+                <pic:pic xmlns:pic="http://schemas.openxmlformats.org/drawingml/2006/picture">
+                  <pic:nvPicPr>
+                    <pic:cNvPr id="15" name="Image8" descr="" title=""/>
+                    <pic:cNvPicPr>
+                      <a:picLocks noChangeAspect="1" noChangeArrowheads="1"/>
+                    </pic:cNvPicPr>
+                  </pic:nvPicPr>
+                  <pic:blipFill>
+                    <a:blip r:embed="rId16"/>
+                    <a:stretch>
+                      <a:fillRect/>
+                    </a:stretch>
+                  </pic:blipFill>
+                  <pic:spPr bwMode="auto">
+                    <a:xfrm>
+                      <a:off x="0" y="0"/>
+                      <a:ext cx="6120130" cy="688975"/>
+                    </a:xfrm>
+                    <a:prstGeom prst="rect">
+                      <a:avLst/>
+                    </a:prstGeom>
+                    <a:noFill/>
+                  </pic:spPr>
+                </pic:pic>
+              </a:graphicData>
+            </a:graphic>
+          </wp:anchor>
+        </w:drawing>
+        <w:drawing>
+          <wp:anchor behindDoc="0" distT="0" distB="0" distL="0" distR="0" simplePos="0" locked="0" layoutInCell="0" allowOverlap="1" relativeHeight="10">
+            <wp:simplePos x="0" y="0"/>
+            <wp:positionH relativeFrom="column">
+              <wp:posOffset>-307340</wp:posOffset>
+            </wp:positionH>
+            <wp:positionV relativeFrom="paragraph">
+              <wp:posOffset>1389380</wp:posOffset>
+            </wp:positionV>
+            <wp:extent cx="4067810" cy="4359910"/>
+            <wp:effectExtent l="0" t="0" r="0" b="0"/>
+            <wp:wrapSquare wrapText="largest"/>
+            <wp:docPr id="16" name="Image9" descr="" title=""/>
+            <wp:cNvGraphicFramePr>
+              <a:graphicFrameLocks xmlns:a="http://schemas.openxmlformats.org/drawingml/2006/main" noChangeAspect="1"/>
+            </wp:cNvGraphicFramePr>
+            <a:graphic xmlns:a="http://schemas.openxmlformats.org/drawingml/2006/main">
+              <a:graphicData uri="http://schemas.openxmlformats.org/drawingml/2006/picture">
+                <pic:pic xmlns:pic="http://schemas.openxmlformats.org/drawingml/2006/picture">
+                  <pic:nvPicPr>
+                    <pic:cNvPr id="16" name="Image9" descr="" title=""/>
+                    <pic:cNvPicPr>
+                      <a:picLocks noChangeAspect="1" noChangeArrowheads="1"/>
+                    </pic:cNvPicPr>
+                  </pic:nvPicPr>
+                  <pic:blipFill>
+                    <a:blip r:embed="rId17"/>
+                    <a:srcRect l="0" t="15715" r="0" b="0"/>
+                    <a:stretch>
+                      <a:fillRect/>
+                    </a:stretch>
+                  </pic:blipFill>
+                  <pic:spPr bwMode="auto">
+                    <a:xfrm>
+                      <a:off x="0" y="0"/>
+                      <a:ext cx="4067810" cy="4359910"/>
+                    </a:xfrm>
+                    <a:prstGeom prst="rect">
+                      <a:avLst/>
+                    </a:prstGeom>
+                    <a:noFill/>
+                  </pic:spPr>
+                </pic:pic>
+              </a:graphicData>
+            </a:graphic>
+          </wp:anchor>
+        </w:drawing>
+        <w:drawing>
+          <wp:anchor behindDoc="0" distT="0" distB="0" distL="0" distR="0" simplePos="0" locked="0" layoutInCell="0" allowOverlap="1" relativeHeight="18">
+            <wp:simplePos x="0" y="0"/>
+            <wp:positionH relativeFrom="column">
+              <wp:posOffset>-219710</wp:posOffset>
+            </wp:positionH>
+            <wp:positionV relativeFrom="paragraph">
+              <wp:posOffset>5366385</wp:posOffset>
+            </wp:positionV>
+            <wp:extent cx="6120130" cy="2763520"/>
+            <wp:effectExtent l="0" t="0" r="0" b="0"/>
+            <wp:wrapSquare wrapText="largest"/>
+            <wp:docPr id="17" name="Image17" descr="" title=""/>
+            <wp:cNvGraphicFramePr>
+              <a:graphicFrameLocks xmlns:a="http://schemas.openxmlformats.org/drawingml/2006/main" noChangeAspect="1"/>
+            </wp:cNvGraphicFramePr>
+            <a:graphic xmlns:a="http://schemas.openxmlformats.org/drawingml/2006/main">
+              <a:graphicData uri="http://schemas.openxmlformats.org/drawingml/2006/picture">
+                <pic:pic xmlns:pic="http://schemas.openxmlformats.org/drawingml/2006/picture">
+                  <pic:nvPicPr>
+                    <pic:cNvPr id="17" name="Image17" descr="" title=""/>
+                    <pic:cNvPicPr>
+                      <a:picLocks noChangeAspect="1" noChangeArrowheads="1"/>
+                    </pic:cNvPicPr>
+                  </pic:nvPicPr>
+                  <pic:blipFill>
+                    <a:blip r:embed="rId18"/>
+                    <a:stretch>
+                      <a:fillRect/>
+                    </a:stretch>
+                  </pic:blipFill>
+                  <pic:spPr bwMode="auto">
+                    <a:xfrm>
+                      <a:off x="0" y="0"/>
+                      <a:ext cx="6120130" cy="2763520"/>
+                    </a:xfrm>
+                    <a:prstGeom prst="rect">
+                      <a:avLst/>
+                    </a:prstGeom>
+                    <a:noFill/>
+                  </pic:spPr>
+                </pic:pic>
+              </a:graphicData>
+            </a:graphic>
+          </wp:anchor>
+        </w:drawing>
+      </w:r>
+      <w:r>
+        <w:br w:type="page"/>
+      </w:r>
+    </w:p>
+    <w:p>
+      <w:pPr>
+        <w:pStyle w:val="Normal"/>
+        <w:bidi w:val="0"/>
+        <w:jc w:val="start"/>
+        <w:rPr/>
+      </w:pPr>
+      <w:r>
+        <w:rPr/>
+        <w:drawing>
+          <wp:anchor behindDoc="0" distT="0" distB="0" distL="0" distR="0" simplePos="0" locked="0" layoutInCell="0" allowOverlap="1" relativeHeight="19">
+            <wp:simplePos x="0" y="0"/>
+            <wp:positionH relativeFrom="column">
+              <wp:posOffset>87630</wp:posOffset>
+            </wp:positionH>
+            <wp:positionV relativeFrom="paragraph">
+              <wp:posOffset>252095</wp:posOffset>
+            </wp:positionV>
+            <wp:extent cx="6120130" cy="4211320"/>
+            <wp:effectExtent l="0" t="0" r="0" b="0"/>
+            <wp:wrapSquare wrapText="largest"/>
+            <wp:docPr id="18" name="Image18" descr="" title=""/>
+            <wp:cNvGraphicFramePr>
+              <a:graphicFrameLocks xmlns:a="http://schemas.openxmlformats.org/drawingml/2006/main" noChangeAspect="1"/>
+            </wp:cNvGraphicFramePr>
+            <a:graphic xmlns:a="http://schemas.openxmlformats.org/drawingml/2006/main">
+              <a:graphicData uri="http://schemas.openxmlformats.org/drawingml/2006/picture">
+                <pic:pic xmlns:pic="http://schemas.openxmlformats.org/drawingml/2006/picture">
+                  <pic:nvPicPr>
+                    <pic:cNvPr id="18" name="Image18" descr="" title=""/>
+                    <pic:cNvPicPr>
+                      <a:picLocks noChangeAspect="1" noChangeArrowheads="1"/>
+                    </pic:cNvPicPr>
+                  </pic:nvPicPr>
+                  <pic:blipFill>
+                    <a:blip r:embed="rId19"/>
+                    <a:stretch>
+                      <a:fillRect/>
+                    </a:stretch>
+                  </pic:blipFill>
+                  <pic:spPr bwMode="auto">
+                    <a:xfrm>
+                      <a:off x="0" y="0"/>
+                      <a:ext cx="6120130" cy="4211320"/>
+                    </a:xfrm>
+                    <a:prstGeom prst="rect">
+                      <a:avLst/>
+                    </a:prstGeom>
+                    <a:noFill/>
+                  </pic:spPr>
+                </pic:pic>
+              </a:graphicData>
+            </a:graphic>
+          </wp:anchor>
+        </w:drawing>
+        <w:drawing>
+          <wp:anchor behindDoc="0" distT="0" distB="0" distL="0" distR="0" simplePos="0" locked="0" layoutInCell="0" allowOverlap="1" relativeHeight="20">
+            <wp:simplePos x="0" y="0"/>
+            <wp:positionH relativeFrom="column">
+              <wp:posOffset>-269240</wp:posOffset>
+            </wp:positionH>
+            <wp:positionV relativeFrom="paragraph">
+              <wp:posOffset>2978150</wp:posOffset>
+            </wp:positionV>
+            <wp:extent cx="6120130" cy="4311015"/>
+            <wp:effectExtent l="0" t="0" r="0" b="0"/>
+            <wp:wrapSquare wrapText="largest"/>
+            <wp:docPr id="19" name="Image19" descr="" title=""/>
+            <wp:cNvGraphicFramePr>
+              <a:graphicFrameLocks xmlns:a="http://schemas.openxmlformats.org/drawingml/2006/main" noChangeAspect="1"/>
+            </wp:cNvGraphicFramePr>
+            <a:graphic xmlns:a="http://schemas.openxmlformats.org/drawingml/2006/main">
+              <a:graphicData uri="http://schemas.openxmlformats.org/drawingml/2006/picture">
+                <pic:pic xmlns:pic="http://schemas.openxmlformats.org/drawingml/2006/picture">
+                  <pic:nvPicPr>
+                    <pic:cNvPr id="19" name="Image19" descr="" title=""/>
+                    <pic:cNvPicPr>
+                      <a:picLocks noChangeAspect="1" noChangeArrowheads="1"/>
+                    </pic:cNvPicPr>
+                  </pic:nvPicPr>
+                  <pic:blipFill>
+                    <a:blip r:embed="rId20"/>
+                    <a:stretch>
+                      <a:fillRect/>
+                    </a:stretch>
+                  </pic:blipFill>
+                  <pic:spPr bwMode="auto">
+                    <a:xfrm>
+                      <a:off x="0" y="0"/>
+                      <a:ext cx="6120130" cy="4311015"/>
+                    </a:xfrm>
+                    <a:prstGeom prst="rect">
+                      <a:avLst/>
+                    </a:prstGeom>
+                    <a:noFill/>
+                  </pic:spPr>
+                </pic:pic>
+              </a:graphicData>
+            </a:graphic>
+          </wp:anchor>
+        </w:drawing>
+      </w:r>
+      <w:r>
+        <w:br w:type="page"/>
+      </w:r>
+    </w:p>
+    <w:p>
+      <w:pPr>
+        <w:pStyle w:val="Normal"/>
+        <w:bidi w:val="0"/>
+        <w:jc w:val="start"/>
+        <w:rPr/>
+      </w:pPr>
+      <w:r>
+        <w:rPr/>
+        <w:drawing>
+          <wp:anchor behindDoc="0" distT="0" distB="0" distL="0" distR="0" simplePos="0" locked="0" layoutInCell="0" allowOverlap="1" relativeHeight="21">
+            <wp:simplePos x="0" y="0"/>
+            <wp:positionH relativeFrom="column">
+              <wp:posOffset>-285115</wp:posOffset>
+            </wp:positionH>
+            <wp:positionV relativeFrom="paragraph">
+              <wp:posOffset>8570595</wp:posOffset>
+            </wp:positionV>
+            <wp:extent cx="6120130" cy="1231900"/>
+            <wp:effectExtent l="0" t="0" r="0" b="0"/>
+            <wp:wrapSquare wrapText="largest"/>
+            <wp:docPr id="20" name="Image20" descr="" title=""/>
+            <wp:cNvGraphicFramePr>
+              <a:graphicFrameLocks xmlns:a="http://schemas.openxmlformats.org/drawingml/2006/main" noChangeAspect="1"/>
+            </wp:cNvGraphicFramePr>
+            <a:graphic xmlns:a="http://schemas.openxmlformats.org/drawingml/2006/main">
+              <a:graphicData uri="http://schemas.openxmlformats.org/drawingml/2006/picture">
+                <pic:pic xmlns:pic="http://schemas.openxmlformats.org/drawingml/2006/picture">
+                  <pic:nvPicPr>
+                    <pic:cNvPr id="20" name="Image20" descr="" title=""/>
+                    <pic:cNvPicPr>
+                      <a:picLocks noChangeAspect="1" noChangeArrowheads="1"/>
+                    </pic:cNvPicPr>
+                  </pic:nvPicPr>
+                  <pic:blipFill>
+                    <a:blip r:embed="rId21"/>
+                    <a:stretch>
+                      <a:fillRect/>
+                    </a:stretch>
+                  </pic:blipFill>
+                  <pic:spPr bwMode="auto">
+                    <a:xfrm>
+                      <a:off x="0" y="0"/>
+                      <a:ext cx="6120130" cy="1231900"/>
+                    </a:xfrm>
+                    <a:prstGeom prst="rect">
+                      <a:avLst/>
+                    </a:prstGeom>
+                    <a:noFill/>
+                  </pic:spPr>
+                </pic:pic>
+              </a:graphicData>
+            </a:graphic>
+          </wp:anchor>
+        </w:drawing>
+        <w:drawing>
+          <wp:anchor behindDoc="0" distT="0" distB="0" distL="0" distR="0" simplePos="0" locked="0" layoutInCell="0" allowOverlap="1" relativeHeight="22">
+            <wp:simplePos x="0" y="0"/>
+            <wp:positionH relativeFrom="column">
+              <wp:posOffset>311150</wp:posOffset>
+            </wp:positionH>
+            <wp:positionV relativeFrom="paragraph">
+              <wp:posOffset>4035425</wp:posOffset>
+            </wp:positionV>
+            <wp:extent cx="5315585" cy="4744085"/>
+            <wp:effectExtent l="0" t="0" r="0" b="0"/>
+            <wp:wrapSquare wrapText="largest"/>
+            <wp:docPr id="21" name="Image21" descr="" title=""/>
+            <wp:cNvGraphicFramePr>
+              <a:graphicFrameLocks xmlns:a="http://schemas.openxmlformats.org/drawingml/2006/main" noChangeAspect="1"/>
+            </wp:cNvGraphicFramePr>
+            <a:graphic xmlns:a="http://schemas.openxmlformats.org/drawingml/2006/main">
+              <a:graphicData uri="http://schemas.openxmlformats.org/drawingml/2006/picture">
+                <pic:pic xmlns:pic="http://schemas.openxmlformats.org/drawingml/2006/picture">
+                  <pic:nvPicPr>
+                    <pic:cNvPr id="21" name="Image21" descr="" title=""/>
+                    <pic:cNvPicPr>
+                      <a:picLocks noChangeAspect="1" noChangeArrowheads="1"/>
+                    </pic:cNvPicPr>
+                  </pic:nvPicPr>
+                  <pic:blipFill>
+                    <a:blip r:embed="rId22"/>
+                    <a:stretch>
+                      <a:fillRect/>
+                    </a:stretch>
+                  </pic:blipFill>
+                  <pic:spPr bwMode="auto">
+                    <a:xfrm>
+                      <a:off x="0" y="0"/>
+                      <a:ext cx="5315585" cy="4744085"/>
+                    </a:xfrm>
+                    <a:prstGeom prst="rect">
+                      <a:avLst/>
+                    </a:prstGeom>
+                    <a:noFill/>
+                  </pic:spPr>
+                </pic:pic>
+              </a:graphicData>
+            </a:graphic>
+          </wp:anchor>
+        </w:drawing>
+        <w:drawing>
+          <wp:anchor behindDoc="0" distT="0" distB="0" distL="0" distR="0" simplePos="0" locked="0" layoutInCell="0" allowOverlap="1" relativeHeight="23">
+            <wp:simplePos x="0" y="0"/>
+            <wp:positionH relativeFrom="column">
+              <wp:posOffset>-77470</wp:posOffset>
+            </wp:positionH>
+            <wp:positionV relativeFrom="paragraph">
+              <wp:posOffset>1704340</wp:posOffset>
+            </wp:positionV>
+            <wp:extent cx="6120130" cy="3815080"/>
+            <wp:effectExtent l="0" t="0" r="0" b="0"/>
+            <wp:wrapSquare wrapText="largest"/>
+            <wp:docPr id="22" name="Image22" descr="" title=""/>
+            <wp:cNvGraphicFramePr>
+              <a:graphicFrameLocks xmlns:a="http://schemas.openxmlformats.org/drawingml/2006/main" noChangeAspect="1"/>
+            </wp:cNvGraphicFramePr>
+            <a:graphic xmlns:a="http://schemas.openxmlformats.org/drawingml/2006/main">
+              <a:graphicData uri="http://schemas.openxmlformats.org/drawingml/2006/picture">
+                <pic:pic xmlns:pic="http://schemas.openxmlformats.org/drawingml/2006/picture">
+                  <pic:nvPicPr>
+                    <pic:cNvPr id="22" name="Image22" descr="" title=""/>
+                    <pic:cNvPicPr>
+                      <a:picLocks noChangeAspect="1" noChangeArrowheads="1"/>
+                    </pic:cNvPicPr>
+                  </pic:nvPicPr>
+                  <pic:blipFill>
+                    <a:blip r:embed="rId23"/>
+                    <a:stretch>
+                      <a:fillRect/>
+                    </a:stretch>
+                  </pic:blipFill>
+                  <pic:spPr bwMode="auto">
+                    <a:xfrm>
+                      <a:off x="0" y="0"/>
+                      <a:ext cx="6120130" cy="3815080"/>
+                    </a:xfrm>
+                    <a:prstGeom prst="rect">
+                      <a:avLst/>
+                    </a:prstGeom>
+                    <a:noFill/>
+                  </pic:spPr>
+                </pic:pic>
+              </a:graphicData>
+            </a:graphic>
+          </wp:anchor>
+        </w:drawing>
+      </w:r>
+      <w:r>
+        <w:br w:type="page"/>
+      </w:r>
+    </w:p>
+    <w:p>
+      <w:pPr>
+        <w:pStyle w:val="Normal"/>
+        <w:bidi w:val="0"/>
+        <w:jc w:val="start"/>
+        <w:rPr/>
+      </w:pPr>
+      <w:r>
+        <w:rPr/>
+        <w:drawing>
+          <wp:anchor behindDoc="0" distT="0" distB="0" distL="0" distR="0" simplePos="0" locked="0" layoutInCell="0" allowOverlap="1" relativeHeight="24">
+            <wp:simplePos x="0" y="0"/>
+            <wp:positionH relativeFrom="column">
+              <wp:posOffset>-191770</wp:posOffset>
+            </wp:positionH>
+            <wp:positionV relativeFrom="paragraph">
+              <wp:posOffset>-169545</wp:posOffset>
+            </wp:positionV>
+            <wp:extent cx="5086985" cy="2295525"/>
+            <wp:effectExtent l="0" t="0" r="0" b="0"/>
+            <wp:wrapSquare wrapText="largest"/>
+            <wp:docPr id="23" name="Image23" descr="" title=""/>
+            <wp:cNvGraphicFramePr>
+              <a:graphicFrameLocks xmlns:a="http://schemas.openxmlformats.org/drawingml/2006/main" noChangeAspect="1"/>
+            </wp:cNvGraphicFramePr>
+            <a:graphic xmlns:a="http://schemas.openxmlformats.org/drawingml/2006/main">
+              <a:graphicData uri="http://schemas.openxmlformats.org/drawingml/2006/picture">
+                <pic:pic xmlns:pic="http://schemas.openxmlformats.org/drawingml/2006/picture">
+                  <pic:nvPicPr>
+                    <pic:cNvPr id="23" name="Image23" descr="" title=""/>
+                    <pic:cNvPicPr>
+                      <a:picLocks noChangeAspect="1" noChangeArrowheads="1"/>
+                    </pic:cNvPicPr>
+                  </pic:nvPicPr>
+                  <pic:blipFill>
+                    <a:blip r:embed="rId24"/>
+                    <a:stretch>
+                      <a:fillRect/>
+                    </a:stretch>
+                  </pic:blipFill>
+                  <pic:spPr bwMode="auto">
+                    <a:xfrm>
+                      <a:off x="0" y="0"/>
+                      <a:ext cx="5086985" cy="2295525"/>
+                    </a:xfrm>
+                    <a:prstGeom prst="rect">
+                      <a:avLst/>
+                    </a:prstGeom>
+                    <a:noFill/>
+                  </pic:spPr>
+                </pic:pic>
+              </a:graphicData>
+            </a:graphic>
+          </wp:anchor>
+        </w:drawing>
+        <w:drawing>
+          <wp:anchor behindDoc="0" distT="0" distB="0" distL="0" distR="0" simplePos="0" locked="0" layoutInCell="0" allowOverlap="1" relativeHeight="25">
+            <wp:simplePos x="0" y="0"/>
+            <wp:positionH relativeFrom="column">
+              <wp:posOffset>-121285</wp:posOffset>
+            </wp:positionH>
+            <wp:positionV relativeFrom="paragraph">
+              <wp:posOffset>1047750</wp:posOffset>
+            </wp:positionV>
+            <wp:extent cx="6120130" cy="3663315"/>
+            <wp:effectExtent l="0" t="0" r="0" b="0"/>
+            <wp:wrapSquare wrapText="largest"/>
+            <wp:docPr id="24" name="Image24" descr="" title=""/>
+            <wp:cNvGraphicFramePr>
+              <a:graphicFrameLocks xmlns:a="http://schemas.openxmlformats.org/drawingml/2006/main" noChangeAspect="1"/>
+            </wp:cNvGraphicFramePr>
+            <a:graphic xmlns:a="http://schemas.openxmlformats.org/drawingml/2006/main">
+              <a:graphicData uri="http://schemas.openxmlformats.org/drawingml/2006/picture">
+                <pic:pic xmlns:pic="http://schemas.openxmlformats.org/drawingml/2006/picture">
+                  <pic:nvPicPr>
+                    <pic:cNvPr id="24" name="Image24" descr="" title=""/>
+                    <pic:cNvPicPr>
+                      <a:picLocks noChangeAspect="1" noChangeArrowheads="1"/>
+                    </pic:cNvPicPr>
+                  </pic:nvPicPr>
+                  <pic:blipFill>
+                    <a:blip r:embed="rId25"/>
+                    <a:stretch>
+                      <a:fillRect/>
+                    </a:stretch>
+                  </pic:blipFill>
+                  <pic:spPr bwMode="auto">
+                    <a:xfrm>
+                      <a:off x="0" y="0"/>
+                      <a:ext cx="6120130" cy="3663315"/>
+                    </a:xfrm>
+                    <a:prstGeom prst="rect">
+                      <a:avLst/>
+                    </a:prstGeom>
+                    <a:noFill/>
+                  </pic:spPr>
+                </pic:pic>
+              </a:graphicData>
+            </a:graphic>
+          </wp:anchor>
+        </w:drawing>
+        <w:drawing>
+          <wp:anchor behindDoc="0" distT="0" distB="0" distL="0" distR="0" simplePos="0" locked="0" layoutInCell="0" allowOverlap="1" relativeHeight="26">
+            <wp:simplePos x="0" y="0"/>
+            <wp:positionH relativeFrom="column">
+              <wp:posOffset>-300990</wp:posOffset>
+            </wp:positionH>
+            <wp:positionV relativeFrom="paragraph">
+              <wp:posOffset>4466590</wp:posOffset>
+            </wp:positionV>
+            <wp:extent cx="6120130" cy="3032125"/>
+            <wp:effectExtent l="0" t="0" r="0" b="0"/>
+            <wp:wrapSquare wrapText="largest"/>
+            <wp:docPr id="25" name="Image25" descr="" title=""/>
+            <wp:cNvGraphicFramePr>
+              <a:graphicFrameLocks xmlns:a="http://schemas.openxmlformats.org/drawingml/2006/main" noChangeAspect="1"/>
+            </wp:cNvGraphicFramePr>
+            <a:graphic xmlns:a="http://schemas.openxmlformats.org/drawingml/2006/main">
+              <a:graphicData uri="http://schemas.openxmlformats.org/drawingml/2006/picture">
+                <pic:pic xmlns:pic="http://schemas.openxmlformats.org/drawingml/2006/picture">
+                  <pic:nvPicPr>
+                    <pic:cNvPr id="25" name="Image25" descr="" title=""/>
+                    <pic:cNvPicPr>
+                      <a:picLocks noChangeAspect="1" noChangeArrowheads="1"/>
+                    </pic:cNvPicPr>
+                  </pic:nvPicPr>
+                  <pic:blipFill>
+                    <a:blip r:embed="rId26"/>
+                    <a:stretch>
+                      <a:fillRect/>
+                    </a:stretch>
+                  </pic:blipFill>
+                  <pic:spPr bwMode="auto">
+                    <a:xfrm>
+                      <a:off x="0" y="0"/>
+                      <a:ext cx="6120130" cy="3032125"/>
+                    </a:xfrm>
+                    <a:prstGeom prst="rect">
+                      <a:avLst/>
+                    </a:prstGeom>
+                    <a:noFill/>
+                  </pic:spPr>
+                </pic:pic>
+              </a:graphicData>
+            </a:graphic>
+          </wp:anchor>
+        </w:drawing>
+        <w:drawing>
+          <wp:anchor behindDoc="0" distT="0" distB="0" distL="0" distR="0" simplePos="0" locked="0" layoutInCell="0" allowOverlap="1" relativeHeight="27">
+            <wp:simplePos x="0" y="0"/>
+            <wp:positionH relativeFrom="column">
+              <wp:posOffset>-264160</wp:posOffset>
+            </wp:positionH>
+            <wp:positionV relativeFrom="paragraph">
+              <wp:posOffset>7663180</wp:posOffset>
+            </wp:positionV>
+            <wp:extent cx="6120130" cy="1233805"/>
+            <wp:effectExtent l="0" t="0" r="0" b="0"/>
+            <wp:wrapSquare wrapText="largest"/>
+            <wp:docPr id="26" name="Image26" descr="" title=""/>
+            <wp:cNvGraphicFramePr>
+              <a:graphicFrameLocks xmlns:a="http://schemas.openxmlformats.org/drawingml/2006/main" noChangeAspect="1"/>
+            </wp:cNvGraphicFramePr>
+            <a:graphic xmlns:a="http://schemas.openxmlformats.org/drawingml/2006/main">
+              <a:graphicData uri="http://schemas.openxmlformats.org/drawingml/2006/picture">
+                <pic:pic xmlns:pic="http://schemas.openxmlformats.org/drawingml/2006/picture">
+                  <pic:nvPicPr>
+                    <pic:cNvPr id="26" name="Image26" descr="" title=""/>
+                    <pic:cNvPicPr>
+                      <a:picLocks noChangeAspect="1" noChangeArrowheads="1"/>
+                    </pic:cNvPicPr>
+                  </pic:nvPicPr>
+                  <pic:blipFill>
+                    <a:blip r:embed="rId27"/>
+                    <a:stretch>
+                      <a:fillRect/>
+                    </a:stretch>
+                  </pic:blipFill>
+                  <pic:spPr bwMode="auto">
+                    <a:xfrm>
+                      <a:off x="0" y="0"/>
+                      <a:ext cx="6120130" cy="1233805"/>
+                    </a:xfrm>
+                    <a:prstGeom prst="rect">
+                      <a:avLst/>
+                    </a:prstGeom>
+                    <a:noFill/>
+                  </pic:spPr>
+                </pic:pic>
+              </a:graphicData>
+            </a:graphic>
+          </wp:anchor>
+        </w:drawing>
+      </w:r>
+      <w:r>
+        <w:br w:type="page"/>
+      </w:r>
+    </w:p>
+    <w:p>
+      <w:pPr>
+        <w:pStyle w:val="Normal"/>
+        <w:bidi w:val="0"/>
+        <w:jc w:val="start"/>
+        <w:rPr/>
+      </w:pPr>
+      <w:r>
+        <w:rPr/>
+        <w:drawing>
+          <wp:anchor behindDoc="0" distT="0" distB="0" distL="0" distR="0" simplePos="0" locked="0" layoutInCell="0" allowOverlap="1" relativeHeight="28">
+            <wp:simplePos x="0" y="0"/>
+            <wp:positionH relativeFrom="column">
+              <wp:align>center</wp:align>
+            </wp:positionH>
+            <wp:positionV relativeFrom="paragraph">
+              <wp:posOffset>635</wp:posOffset>
+            </wp:positionV>
+            <wp:extent cx="3519805" cy="3042920"/>
+            <wp:effectExtent l="0" t="0" r="0" b="0"/>
+            <wp:wrapSquare wrapText="largest"/>
+            <wp:docPr id="27" name="Image27" descr="" title=""/>
+            <wp:cNvGraphicFramePr>
+              <a:graphicFrameLocks xmlns:a="http://schemas.openxmlformats.org/drawingml/2006/main" noChangeAspect="1"/>
+            </wp:cNvGraphicFramePr>
+            <a:graphic xmlns:a="http://schemas.openxmlformats.org/drawingml/2006/main">
+              <a:graphicData uri="http://schemas.openxmlformats.org/drawingml/2006/picture">
+                <pic:pic xmlns:pic="http://schemas.openxmlformats.org/drawingml/2006/picture">
+                  <pic:nvPicPr>
+                    <pic:cNvPr id="27" name="Image27" descr="" title=""/>
+                    <pic:cNvPicPr>
+                      <a:picLocks noChangeAspect="1" noChangeArrowheads="1"/>
+                    </pic:cNvPicPr>
+                  </pic:nvPicPr>
+                  <pic:blipFill>
+                    <a:blip r:embed="rId28"/>
+                    <a:stretch>
+                      <a:fillRect/>
+                    </a:stretch>
+                  </pic:blipFill>
+                  <pic:spPr bwMode="auto">
+                    <a:xfrm>
+                      <a:off x="0" y="0"/>
+                      <a:ext cx="3519805" cy="3042920"/>
+                    </a:xfrm>
+                    <a:prstGeom prst="rect">
+                      <a:avLst/>
+                    </a:prstGeom>
+                    <a:noFill/>
+                  </pic:spPr>
+                </pic:pic>
+              </a:graphicData>
+            </a:graphic>
+          </wp:anchor>
+        </w:drawing>
+        <w:drawing>
+          <wp:anchor behindDoc="0" distT="0" distB="0" distL="0" distR="0" simplePos="0" locked="0" layoutInCell="0" allowOverlap="1" relativeHeight="29">
+            <wp:simplePos x="0" y="0"/>
+            <wp:positionH relativeFrom="column">
+              <wp:posOffset>231140</wp:posOffset>
+            </wp:positionH>
+            <wp:positionV relativeFrom="paragraph">
+              <wp:posOffset>6148705</wp:posOffset>
+            </wp:positionV>
+            <wp:extent cx="4991735" cy="2790825"/>
+            <wp:effectExtent l="0" t="0" r="0" b="0"/>
+            <wp:wrapSquare wrapText="largest"/>
+            <wp:docPr id="28" name="Image29" descr="" title=""/>
+            <wp:cNvGraphicFramePr>
+              <a:graphicFrameLocks xmlns:a="http://schemas.openxmlformats.org/drawingml/2006/main" noChangeAspect="1"/>
+            </wp:cNvGraphicFramePr>
+            <a:graphic xmlns:a="http://schemas.openxmlformats.org/drawingml/2006/main">
+              <a:graphicData uri="http://schemas.openxmlformats.org/drawingml/2006/picture">
+                <pic:pic xmlns:pic="http://schemas.openxmlformats.org/drawingml/2006/picture">
+                  <pic:nvPicPr>
+                    <pic:cNvPr id="28" name="Image29" descr="" title=""/>
+                    <pic:cNvPicPr>
+                      <a:picLocks noChangeAspect="1" noChangeArrowheads="1"/>
+                    </pic:cNvPicPr>
+                  </pic:nvPicPr>
+                  <pic:blipFill>
+                    <a:blip r:embed="rId29"/>
+                    <a:stretch>
+                      <a:fillRect/>
+                    </a:stretch>
+                  </pic:blipFill>
+                  <pic:spPr bwMode="auto">
+                    <a:xfrm>
+                      <a:off x="0" y="0"/>
+                      <a:ext cx="4991735" cy="2790825"/>
+                    </a:xfrm>
+                    <a:prstGeom prst="rect">
+                      <a:avLst/>
+                    </a:prstGeom>
+                    <a:noFill/>
+                  </pic:spPr>
+                </pic:pic>
+              </a:graphicData>
+            </a:graphic>
+          </wp:anchor>
+        </w:drawing>
+        <w:drawing>
+          <wp:anchor behindDoc="0" distT="0" distB="0" distL="0" distR="0" simplePos="0" locked="0" layoutInCell="0" allowOverlap="1" relativeHeight="33">
+            <wp:simplePos x="0" y="0"/>
+            <wp:positionH relativeFrom="column">
+              <wp:posOffset>-395605</wp:posOffset>
+            </wp:positionH>
+            <wp:positionV relativeFrom="paragraph">
+              <wp:posOffset>2938145</wp:posOffset>
+            </wp:positionV>
+            <wp:extent cx="6120130" cy="3861435"/>
+            <wp:effectExtent l="0" t="0" r="0" b="0"/>
+            <wp:wrapSquare wrapText="largest"/>
+            <wp:docPr id="29" name="Image28" descr="" title=""/>
+            <wp:cNvGraphicFramePr>
+              <a:graphicFrameLocks xmlns:a="http://schemas.openxmlformats.org/drawingml/2006/main" noChangeAspect="1"/>
+            </wp:cNvGraphicFramePr>
+            <a:graphic xmlns:a="http://schemas.openxmlformats.org/drawingml/2006/main">
+              <a:graphicData uri="http://schemas.openxmlformats.org/drawingml/2006/picture">
+                <pic:pic xmlns:pic="http://schemas.openxmlformats.org/drawingml/2006/picture">
+                  <pic:nvPicPr>
+                    <pic:cNvPr id="29" name="Image28" descr="" title=""/>
+                    <pic:cNvPicPr>
+                      <a:picLocks noChangeAspect="1" noChangeArrowheads="1"/>
+                    </pic:cNvPicPr>
+                  </pic:nvPicPr>
+                  <pic:blipFill>
+                    <a:blip r:embed="rId30"/>
+                    <a:stretch>
+                      <a:fillRect/>
+                    </a:stretch>
+                  </pic:blipFill>
+                  <pic:spPr bwMode="auto">
+                    <a:xfrm>
+                      <a:off x="0" y="0"/>
+                      <a:ext cx="6120130" cy="3861435"/>
+                    </a:xfrm>
+                    <a:prstGeom prst="rect">
+                      <a:avLst/>
+                    </a:prstGeom>
+                    <a:noFill/>
+                  </pic:spPr>
+                </pic:pic>
+              </a:graphicData>
+            </a:graphic>
+          </wp:anchor>
+        </w:drawing>
+      </w:r>
+      <w:r>
+        <w:br w:type="page"/>
+      </w:r>
+    </w:p>
+    <w:p>
+      <w:pPr>
+        <w:pStyle w:val="Normal"/>
+        <w:bidi w:val="0"/>
+        <w:jc w:val="start"/>
+        <w:rPr/>
+      </w:pPr>
+      <w:r>
+        <w:rPr/>
+        <w:drawing>
+          <wp:anchor behindDoc="0" distT="0" distB="0" distL="0" distR="0" simplePos="0" locked="0" layoutInCell="0" allowOverlap="1" relativeHeight="30">
+            <wp:simplePos x="0" y="0"/>
+            <wp:positionH relativeFrom="column">
+              <wp:align>center</wp:align>
+            </wp:positionH>
+            <wp:positionV relativeFrom="paragraph">
+              <wp:posOffset>635</wp:posOffset>
+            </wp:positionV>
+            <wp:extent cx="5276850" cy="3933825"/>
+            <wp:effectExtent l="0" t="0" r="0" b="0"/>
+            <wp:wrapSquare wrapText="largest"/>
+            <wp:docPr id="30" name="Image30" descr="" title=""/>
+            <wp:cNvGraphicFramePr>
+              <a:graphicFrameLocks xmlns:a="http://schemas.openxmlformats.org/drawingml/2006/main" noChangeAspect="1"/>
+            </wp:cNvGraphicFramePr>
+            <a:graphic xmlns:a="http://schemas.openxmlformats.org/drawingml/2006/main">
+              <a:graphicData uri="http://schemas.openxmlformats.org/drawingml/2006/picture">
+                <pic:pic xmlns:pic="http://schemas.openxmlformats.org/drawingml/2006/picture">
+                  <pic:nvPicPr>
+                    <pic:cNvPr id="30" name="Image30" descr="" title=""/>
+                    <pic:cNvPicPr>
+                      <a:picLocks noChangeAspect="1" noChangeArrowheads="1"/>
+                    </pic:cNvPicPr>
+                  </pic:nvPicPr>
+                  <pic:blipFill>
+                    <a:blip r:embed="rId31"/>
+                    <a:stretch>
+                      <a:fillRect/>
+                    </a:stretch>
+                  </pic:blipFill>
+                  <pic:spPr bwMode="auto">
+                    <a:xfrm>
+                      <a:off x="0" y="0"/>
+                      <a:ext cx="5276850" cy="3933825"/>
+                    </a:xfrm>
+                    <a:prstGeom prst="rect">
+                      <a:avLst/>
+                    </a:prstGeom>
+                    <a:noFill/>
+                  </pic:spPr>
+                </pic:pic>
+              </a:graphicData>
+            </a:graphic>
+          </wp:anchor>
+        </w:drawing>
+        <w:drawing>
+          <wp:anchor behindDoc="0" distT="0" distB="0" distL="0" distR="0" simplePos="0" locked="0" layoutInCell="0" allowOverlap="1" relativeHeight="31">
+            <wp:simplePos x="0" y="0"/>
+            <wp:positionH relativeFrom="column">
+              <wp:posOffset>-102870</wp:posOffset>
+            </wp:positionH>
+            <wp:positionV relativeFrom="paragraph">
+              <wp:posOffset>3766185</wp:posOffset>
+            </wp:positionV>
+            <wp:extent cx="6120130" cy="1424305"/>
+            <wp:effectExtent l="0" t="0" r="0" b="0"/>
+            <wp:wrapSquare wrapText="largest"/>
+            <wp:docPr id="31" name="Image31" descr="" title=""/>
+            <wp:cNvGraphicFramePr>
+              <a:graphicFrameLocks xmlns:a="http://schemas.openxmlformats.org/drawingml/2006/main" noChangeAspect="1"/>
+            </wp:cNvGraphicFramePr>
+            <a:graphic xmlns:a="http://schemas.openxmlformats.org/drawingml/2006/main">
+              <a:graphicData uri="http://schemas.openxmlformats.org/drawingml/2006/picture">
+                <pic:pic xmlns:pic="http://schemas.openxmlformats.org/drawingml/2006/picture">
+                  <pic:nvPicPr>
+                    <pic:cNvPr id="31" name="Image31" descr="" title=""/>
+                    <pic:cNvPicPr>
+                      <a:picLocks noChangeAspect="1" noChangeArrowheads="1"/>
+                    </pic:cNvPicPr>
+                  </pic:nvPicPr>
+                  <pic:blipFill>
+                    <a:blip r:embed="rId32"/>
+                    <a:stretch>
+                      <a:fillRect/>
+                    </a:stretch>
+                  </pic:blipFill>
+                  <pic:spPr bwMode="auto">
+                    <a:xfrm>
+                      <a:off x="0" y="0"/>
+                      <a:ext cx="6120130" cy="1424305"/>
+                    </a:xfrm>
+                    <a:prstGeom prst="rect">
+                      <a:avLst/>
+                    </a:prstGeom>
+                    <a:noFill/>
+                  </pic:spPr>
+                </pic:pic>
+              </a:graphicData>
+            </a:graphic>
+          </wp:anchor>
+        </w:drawing>
+      </w:r>
+      <w:r>
+        <w:br w:type="page"/>
+      </w:r>
+    </w:p>
+    <w:p>
+      <w:pPr>
+        <w:pStyle w:val="Normal"/>
+        <w:bidi w:val="0"/>
+        <w:jc w:val="start"/>
+        <w:rPr/>
+      </w:pPr>
+      <w:r>
+        <w:rPr/>
+        <w:drawing>
+          <wp:anchor behindDoc="0" distT="0" distB="0" distL="0" distR="0" simplePos="0" locked="0" layoutInCell="0" allowOverlap="1" relativeHeight="32">
+            <wp:simplePos x="0" y="0"/>
+            <wp:positionH relativeFrom="column">
+              <wp:posOffset>-7620</wp:posOffset>
+            </wp:positionH>
+            <wp:positionV relativeFrom="paragraph">
+              <wp:posOffset>1482090</wp:posOffset>
+            </wp:positionV>
+            <wp:extent cx="5969635" cy="3150235"/>
+            <wp:effectExtent l="0" t="0" r="0" b="0"/>
+            <wp:wrapSquare wrapText="largest"/>
+            <wp:docPr id="32" name="Image32" descr="" title=""/>
+            <wp:cNvGraphicFramePr>
+              <a:graphicFrameLocks xmlns:a="http://schemas.openxmlformats.org/drawingml/2006/main" noChangeAspect="1"/>
+            </wp:cNvGraphicFramePr>
+            <a:graphic xmlns:a="http://schemas.openxmlformats.org/drawingml/2006/main">
+              <a:graphicData uri="http://schemas.openxmlformats.org/drawingml/2006/picture">
+                <pic:pic xmlns:pic="http://schemas.openxmlformats.org/drawingml/2006/picture">
+                  <pic:nvPicPr>
+                    <pic:cNvPr id="32" name="Image32" descr="" title=""/>
+                    <pic:cNvPicPr>
+                      <a:picLocks noChangeAspect="1" noChangeArrowheads="1"/>
+                    </pic:cNvPicPr>
+                  </pic:nvPicPr>
+                  <pic:blipFill>
+                    <a:blip r:embed="rId33"/>
+                    <a:stretch>
+                      <a:fillRect/>
+                    </a:stretch>
+                  </pic:blipFill>
+                  <pic:spPr bwMode="auto">
+                    <a:xfrm>
+                      <a:off x="0" y="0"/>
+                      <a:ext cx="5969635" cy="3150235"/>
+                    </a:xfrm>
+                    <a:prstGeom prst="rect">
+                      <a:avLst/>
+                    </a:prstGeom>
+                    <a:noFill/>
+                  </pic:spPr>
+                </pic:pic>
+              </a:graphicData>
+            </a:graphic>
+          </wp:anchor>
+        </w:drawing>
+        <w:drawing>
+          <wp:anchor behindDoc="0" distT="0" distB="0" distL="0" distR="0" simplePos="0" locked="0" layoutInCell="0" allowOverlap="1" relativeHeight="34">
+            <wp:simplePos x="0" y="0"/>
+            <wp:positionH relativeFrom="column">
+              <wp:posOffset>1196340</wp:posOffset>
+            </wp:positionH>
+            <wp:positionV relativeFrom="paragraph">
+              <wp:posOffset>-351790</wp:posOffset>
+            </wp:positionV>
+            <wp:extent cx="3728085" cy="2353310"/>
+            <wp:effectExtent l="0" t="0" r="0" b="0"/>
+            <wp:wrapSquare wrapText="largest"/>
+            <wp:docPr id="33" name="Image33" descr="" title=""/>
+            <wp:cNvGraphicFramePr>
+              <a:graphicFrameLocks xmlns:a="http://schemas.openxmlformats.org/drawingml/2006/main" noChangeAspect="1"/>
+            </wp:cNvGraphicFramePr>
+            <a:graphic xmlns:a="http://schemas.openxmlformats.org/drawingml/2006/main">
+              <a:graphicData uri="http://schemas.openxmlformats.org/drawingml/2006/picture">
+                <pic:pic xmlns:pic="http://schemas.openxmlformats.org/drawingml/2006/picture">
+                  <pic:nvPicPr>
+                    <pic:cNvPr id="33" name="Image33" descr="" title=""/>
+                    <pic:cNvPicPr>
+                      <a:picLocks noChangeAspect="1" noChangeArrowheads="1"/>
+                    </pic:cNvPicPr>
+                  </pic:nvPicPr>
+                  <pic:blipFill>
+                    <a:blip r:embed="rId34"/>
+                    <a:stretch>
+                      <a:fillRect/>
+                    </a:stretch>
+                  </pic:blipFill>
+                  <pic:spPr bwMode="auto">
+                    <a:xfrm>
+                      <a:off x="0" y="0"/>
+                      <a:ext cx="3728085" cy="2353310"/>
+                    </a:xfrm>
+                    <a:prstGeom prst="rect">
+                      <a:avLst/>
+                    </a:prstGeom>
+                    <a:noFill/>
+                  </pic:spPr>
+                </pic:pic>
+              </a:graphicData>
+            </a:graphic>
+          </wp:anchor>
+        </w:drawing>
+        <w:drawing>
+          <wp:anchor behindDoc="0" distT="0" distB="0" distL="0" distR="0" simplePos="0" locked="0" layoutInCell="0" allowOverlap="1" relativeHeight="35">
+            <wp:simplePos x="0" y="0"/>
+            <wp:positionH relativeFrom="column">
+              <wp:posOffset>510540</wp:posOffset>
+            </wp:positionH>
+            <wp:positionV relativeFrom="paragraph">
+              <wp:posOffset>5245735</wp:posOffset>
+            </wp:positionV>
+            <wp:extent cx="4763135" cy="3096260"/>
+            <wp:effectExtent l="0" t="0" r="0" b="0"/>
+            <wp:wrapSquare wrapText="largest"/>
+            <wp:docPr id="34" name="Image34" descr="" title=""/>
+            <wp:cNvGraphicFramePr>
+              <a:graphicFrameLocks xmlns:a="http://schemas.openxmlformats.org/drawingml/2006/main" noChangeAspect="1"/>
+            </wp:cNvGraphicFramePr>
+            <a:graphic xmlns:a="http://schemas.openxmlformats.org/drawingml/2006/main">
+              <a:graphicData uri="http://schemas.openxmlformats.org/drawingml/2006/picture">
+                <pic:pic xmlns:pic="http://schemas.openxmlformats.org/drawingml/2006/picture">
+                  <pic:nvPicPr>
+                    <pic:cNvPr id="34" name="Image34" descr="" title=""/>
+                    <pic:cNvPicPr>
+                      <a:picLocks noChangeAspect="1" noChangeArrowheads="1"/>
+                    </pic:cNvPicPr>
+                  </pic:nvPicPr>
+                  <pic:blipFill>
+                    <a:blip r:embed="rId35"/>
+                    <a:stretch>
+                      <a:fillRect/>
+                    </a:stretch>
+                  </pic:blipFill>
+                  <pic:spPr bwMode="auto">
+                    <a:xfrm>
+                      <a:off x="0" y="0"/>
+                      <a:ext cx="4763135" cy="3096260"/>
+                    </a:xfrm>
+                    <a:prstGeom prst="rect">
+                      <a:avLst/>
+                    </a:prstGeom>
+                    <a:noFill/>
+                  </pic:spPr>
+                </pic:pic>
+              </a:graphicData>
+            </a:graphic>
+          </wp:anchor>
+        </w:drawing>
+      </w:r>
+      <w:r>
+        <w:br w:type="page"/>
+      </w:r>
+    </w:p>
+    <w:p>
+      <w:pPr>
+        <w:pStyle w:val="Normal"/>
+        <w:bidi w:val="0"/>
+        <w:jc w:val="start"/>
+        <w:rPr/>
+      </w:pPr>
+      <w:r>
+        <w:rPr/>
+        <w:drawing>
+          <wp:anchor behindDoc="0" distT="0" distB="0" distL="0" distR="0" simplePos="0" locked="0" layoutInCell="0" allowOverlap="1" relativeHeight="36">
+            <wp:simplePos x="0" y="0"/>
+            <wp:positionH relativeFrom="column">
+              <wp:align>center</wp:align>
+            </wp:positionH>
+            <wp:positionV relativeFrom="paragraph">
+              <wp:posOffset>635</wp:posOffset>
+            </wp:positionV>
+            <wp:extent cx="6120130" cy="1504950"/>
+            <wp:effectExtent l="0" t="0" r="0" b="0"/>
+            <wp:wrapSquare wrapText="largest"/>
+            <wp:docPr id="35" name="Image35" descr="" title=""/>
+            <wp:cNvGraphicFramePr>
+              <a:graphicFrameLocks xmlns:a="http://schemas.openxmlformats.org/drawingml/2006/main" noChangeAspect="1"/>
+            </wp:cNvGraphicFramePr>
+            <a:graphic xmlns:a="http://schemas.openxmlformats.org/drawingml/2006/main">
+              <a:graphicData uri="http://schemas.openxmlformats.org/drawingml/2006/picture">
+                <pic:pic xmlns:pic="http://schemas.openxmlformats.org/drawingml/2006/picture">
+                  <pic:nvPicPr>
+                    <pic:cNvPr id="35" name="Image35" descr="" title=""/>
+                    <pic:cNvPicPr>
+                      <a:picLocks noChangeAspect="1" noChangeArrowheads="1"/>
+                    </pic:cNvPicPr>
+                  </pic:nvPicPr>
+                  <pic:blipFill>
+                    <a:blip r:embed="rId36"/>
+                    <a:stretch>
+                      <a:fillRect/>
+                    </a:stretch>
+                  </pic:blipFill>
+                  <pic:spPr bwMode="auto">
+                    <a:xfrm>
+                      <a:off x="0" y="0"/>
+                      <a:ext cx="6120130" cy="1504950"/>
+                    </a:xfrm>
+                    <a:prstGeom prst="rect">
+                      <a:avLst/>
+                    </a:prstGeom>
+                    <a:noFill/>
+                  </pic:spPr>
+                </pic:pic>
+              </a:graphicData>
+            </a:graphic>
+          </wp:anchor>
+        </w:drawing>
+        <w:drawing>
+          <wp:anchor behindDoc="0" distT="0" distB="0" distL="0" distR="0" simplePos="0" locked="0" layoutInCell="0" allowOverlap="1" relativeHeight="37">
+            <wp:simplePos x="0" y="0"/>
+            <wp:positionH relativeFrom="column">
+              <wp:posOffset>-43815</wp:posOffset>
+            </wp:positionH>
+            <wp:positionV relativeFrom="paragraph">
+              <wp:posOffset>2315210</wp:posOffset>
+            </wp:positionV>
+            <wp:extent cx="6120130" cy="2429510"/>
+            <wp:effectExtent l="0" t="0" r="0" b="0"/>
+            <wp:wrapSquare wrapText="largest"/>
+            <wp:docPr id="36" name="Image36" descr="" title=""/>
+            <wp:cNvGraphicFramePr>
+              <a:graphicFrameLocks xmlns:a="http://schemas.openxmlformats.org/drawingml/2006/main" noChangeAspect="1"/>
+            </wp:cNvGraphicFramePr>
+            <a:graphic xmlns:a="http://schemas.openxmlformats.org/drawingml/2006/main">
+              <a:graphicData uri="http://schemas.openxmlformats.org/drawingml/2006/picture">
+                <pic:pic xmlns:pic="http://schemas.openxmlformats.org/drawingml/2006/picture">
+                  <pic:nvPicPr>
+                    <pic:cNvPr id="36" name="Image36" descr="" title=""/>
+                    <pic:cNvPicPr>
+                      <a:picLocks noChangeAspect="1" noChangeArrowheads="1"/>
+                    </pic:cNvPicPr>
+                  </pic:nvPicPr>
+                  <pic:blipFill>
+                    <a:blip r:embed="rId37"/>
+                    <a:stretch>
+                      <a:fillRect/>
+                    </a:stretch>
+                  </pic:blipFill>
+                  <pic:spPr bwMode="auto">
+                    <a:xfrm>
+                      <a:off x="0" y="0"/>
+                      <a:ext cx="6120130" cy="2429510"/>
+                    </a:xfrm>
+                    <a:prstGeom prst="rect">
+                      <a:avLst/>
+                    </a:prstGeom>
+                    <a:noFill/>
+                  </pic:spPr>
+                </pic:pic>
+              </a:graphicData>
+            </a:graphic>
+          </wp:anchor>
+        </w:drawing>
+        <w:drawing>
+          <wp:anchor behindDoc="0" distT="0" distB="0" distL="0" distR="0" simplePos="0" locked="0" layoutInCell="0" allowOverlap="1" relativeHeight="38">
+            <wp:simplePos x="0" y="0"/>
+            <wp:positionH relativeFrom="column">
+              <wp:posOffset>-102235</wp:posOffset>
+            </wp:positionH>
+            <wp:positionV relativeFrom="paragraph">
+              <wp:posOffset>5400040</wp:posOffset>
+            </wp:positionV>
+            <wp:extent cx="6120130" cy="1762125"/>
+            <wp:effectExtent l="0" t="0" r="0" b="0"/>
+            <wp:wrapSquare wrapText="largest"/>
+            <wp:docPr id="37" name="Image37" descr="" title=""/>
+            <wp:cNvGraphicFramePr>
+              <a:graphicFrameLocks xmlns:a="http://schemas.openxmlformats.org/drawingml/2006/main" noChangeAspect="1"/>
+            </wp:cNvGraphicFramePr>
+            <a:graphic xmlns:a="http://schemas.openxmlformats.org/drawingml/2006/main">
+              <a:graphicData uri="http://schemas.openxmlformats.org/drawingml/2006/picture">
+                <pic:pic xmlns:pic="http://schemas.openxmlformats.org/drawingml/2006/picture">
+                  <pic:nvPicPr>
+                    <pic:cNvPr id="37" name="Image37" descr="" title=""/>
+                    <pic:cNvPicPr>
+                      <a:picLocks noChangeAspect="1" noChangeArrowheads="1"/>
+                    </pic:cNvPicPr>
+                  </pic:nvPicPr>
+                  <pic:blipFill>
+                    <a:blip r:embed="rId38"/>
+                    <a:stretch>
+                      <a:fillRect/>
+                    </a:stretch>
+                  </pic:blipFill>
+                  <pic:spPr bwMode="auto">
+                    <a:xfrm>
+                      <a:off x="0" y="0"/>
+                      <a:ext cx="6120130" cy="1762125"/>
+                    </a:xfrm>
+                    <a:prstGeom prst="rect">
+                      <a:avLst/>
+                    </a:prstGeom>
+                    <a:noFill/>
+                  </pic:spPr>
+                </pic:pic>
+              </a:graphicData>
+            </a:graphic>
+          </wp:anchor>
+        </w:drawing>
+      </w:r>
+      <w:r>
+        <w:br w:type="page"/>
+      </w:r>
+    </w:p>
+    <w:p>
+      <w:pPr>
+        <w:pStyle w:val="Normal"/>
+        <w:bidi w:val="0"/>
+        <w:jc w:val="start"/>
+        <w:rPr/>
+      </w:pPr>
+      <w:r>
+        <w:rPr/>
+        <w:drawing>
+          <wp:anchor behindDoc="0" distT="0" distB="0" distL="0" distR="0" simplePos="0" locked="0" layoutInCell="0" allowOverlap="1" relativeHeight="39">
+            <wp:simplePos x="0" y="0"/>
+            <wp:positionH relativeFrom="column">
+              <wp:posOffset>-291465</wp:posOffset>
+            </wp:positionH>
+            <wp:positionV relativeFrom="paragraph">
+              <wp:posOffset>3070860</wp:posOffset>
+            </wp:positionV>
+            <wp:extent cx="5106035" cy="1295400"/>
+            <wp:effectExtent l="0" t="0" r="0" b="0"/>
+            <wp:wrapSquare wrapText="largest"/>
+            <wp:docPr id="38" name="Image38" descr="" title=""/>
+            <wp:cNvGraphicFramePr>
+              <a:graphicFrameLocks xmlns:a="http://schemas.openxmlformats.org/drawingml/2006/main" noChangeAspect="1"/>
+            </wp:cNvGraphicFramePr>
+            <a:graphic xmlns:a="http://schemas.openxmlformats.org/drawingml/2006/main">
+              <a:graphicData uri="http://schemas.openxmlformats.org/drawingml/2006/picture">
+                <pic:pic xmlns:pic="http://schemas.openxmlformats.org/drawingml/2006/picture">
+                  <pic:nvPicPr>
+                    <pic:cNvPr id="38" name="Image38" descr="" title=""/>
+                    <pic:cNvPicPr>
+                      <a:picLocks noChangeAspect="1" noChangeArrowheads="1"/>
+                    </pic:cNvPicPr>
+                  </pic:nvPicPr>
+                  <pic:blipFill>
+                    <a:blip r:embed="rId39"/>
+                    <a:stretch>
+                      <a:fillRect/>
+                    </a:stretch>
+                  </pic:blipFill>
+                  <pic:spPr bwMode="auto">
+                    <a:xfrm>
+                      <a:off x="0" y="0"/>
+                      <a:ext cx="5106035" cy="1295400"/>
+                    </a:xfrm>
+                    <a:prstGeom prst="rect">
+                      <a:avLst/>
+                    </a:prstGeom>
+                    <a:noFill/>
+                  </pic:spPr>
+                </pic:pic>
+              </a:graphicData>
+            </a:graphic>
+          </wp:anchor>
+        </w:drawing>
+        <w:drawing>
+          <wp:anchor behindDoc="0" distT="0" distB="0" distL="0" distR="0" simplePos="0" locked="0" layoutInCell="0" allowOverlap="1" relativeHeight="40">
+            <wp:simplePos x="0" y="0"/>
+            <wp:positionH relativeFrom="column">
+              <wp:posOffset>-667385</wp:posOffset>
+            </wp:positionH>
+            <wp:positionV relativeFrom="paragraph">
+              <wp:posOffset>4464685</wp:posOffset>
+            </wp:positionV>
+            <wp:extent cx="6120130" cy="1733550"/>
+            <wp:effectExtent l="0" t="0" r="0" b="0"/>
+            <wp:wrapSquare wrapText="largest"/>
+            <wp:docPr id="39" name="Image39" descr="" title=""/>
+            <wp:cNvGraphicFramePr>
+              <a:graphicFrameLocks xmlns:a="http://schemas.openxmlformats.org/drawingml/2006/main" noChangeAspect="1"/>
+            </wp:cNvGraphicFramePr>
+            <a:graphic xmlns:a="http://schemas.openxmlformats.org/drawingml/2006/main">
+              <a:graphicData uri="http://schemas.openxmlformats.org/drawingml/2006/picture">
+                <pic:pic xmlns:pic="http://schemas.openxmlformats.org/drawingml/2006/picture">
+                  <pic:nvPicPr>
+                    <pic:cNvPr id="39" name="Image39" descr="" title=""/>
+                    <pic:cNvPicPr>
+                      <a:picLocks noChangeAspect="1" noChangeArrowheads="1"/>
+                    </pic:cNvPicPr>
+                  </pic:nvPicPr>
+                  <pic:blipFill>
+                    <a:blip r:embed="rId40"/>
+                    <a:stretch>
+                      <a:fillRect/>
+                    </a:stretch>
+                  </pic:blipFill>
+                  <pic:spPr bwMode="auto">
+                    <a:xfrm>
+                      <a:off x="0" y="0"/>
+                      <a:ext cx="6120130" cy="1733550"/>
+                    </a:xfrm>
+                    <a:prstGeom prst="rect">
+                      <a:avLst/>
+                    </a:prstGeom>
+                    <a:noFill/>
+                  </pic:spPr>
+                </pic:pic>
+              </a:graphicData>
+            </a:graphic>
+          </wp:anchor>
+        </w:drawing>
+        <w:drawing>
+          <wp:anchor behindDoc="0" distT="0" distB="0" distL="0" distR="0" simplePos="0" locked="0" layoutInCell="0" allowOverlap="1" relativeHeight="41">
+            <wp:simplePos x="0" y="0"/>
+            <wp:positionH relativeFrom="column">
+              <wp:posOffset>-227965</wp:posOffset>
+            </wp:positionH>
+            <wp:positionV relativeFrom="paragraph">
+              <wp:posOffset>7138670</wp:posOffset>
+            </wp:positionV>
+            <wp:extent cx="5896610" cy="2343150"/>
+            <wp:effectExtent l="0" t="0" r="0" b="0"/>
+            <wp:wrapSquare wrapText="largest"/>
+            <wp:docPr id="40" name="Image40" descr="" title=""/>
+            <wp:cNvGraphicFramePr>
+              <a:graphicFrameLocks xmlns:a="http://schemas.openxmlformats.org/drawingml/2006/main" noChangeAspect="1"/>
+            </wp:cNvGraphicFramePr>
+            <a:graphic xmlns:a="http://schemas.openxmlformats.org/drawingml/2006/main">
+              <a:graphicData uri="http://schemas.openxmlformats.org/drawingml/2006/picture">
+                <pic:pic xmlns:pic="http://schemas.openxmlformats.org/drawingml/2006/picture">
+                  <pic:nvPicPr>
+                    <pic:cNvPr id="40" name="Image40" descr="" title=""/>
+                    <pic:cNvPicPr>
+                      <a:picLocks noChangeAspect="1" noChangeArrowheads="1"/>
+                    </pic:cNvPicPr>
+                  </pic:nvPicPr>
+                  <pic:blipFill>
+                    <a:blip r:embed="rId41"/>
+                    <a:stretch>
+                      <a:fillRect/>
+                    </a:stretch>
+                  </pic:blipFill>
+                  <pic:spPr bwMode="auto">
+                    <a:xfrm>
+                      <a:off x="0" y="0"/>
+                      <a:ext cx="5896610" cy="2343150"/>
+                    </a:xfrm>
+                    <a:prstGeom prst="rect">
+                      <a:avLst/>
+                    </a:prstGeom>
+                    <a:noFill/>
+                  </pic:spPr>
+                </pic:pic>
+              </a:graphicData>
+            </a:graphic>
+          </wp:anchor>
+        </w:drawing>
+        <w:drawing>
+          <wp:anchor behindDoc="0" distT="0" distB="0" distL="0" distR="0" simplePos="0" locked="0" layoutInCell="0" allowOverlap="1" relativeHeight="42">
+            <wp:simplePos x="0" y="0"/>
+            <wp:positionH relativeFrom="column">
+              <wp:posOffset>3387725</wp:posOffset>
+            </wp:positionH>
+            <wp:positionV relativeFrom="paragraph">
+              <wp:posOffset>6081395</wp:posOffset>
+            </wp:positionV>
+            <wp:extent cx="2657475" cy="1333500"/>
+            <wp:effectExtent l="0" t="0" r="0" b="0"/>
+            <wp:wrapSquare wrapText="largest"/>
+            <wp:docPr id="41" name="Image41" descr="" title=""/>
+            <wp:cNvGraphicFramePr>
+              <a:graphicFrameLocks xmlns:a="http://schemas.openxmlformats.org/drawingml/2006/main" noChangeAspect="1"/>
+            </wp:cNvGraphicFramePr>
+            <a:graphic xmlns:a="http://schemas.openxmlformats.org/drawingml/2006/main">
+              <a:graphicData uri="http://schemas.openxmlformats.org/drawingml/2006/picture">
+                <pic:pic xmlns:pic="http://schemas.openxmlformats.org/drawingml/2006/picture">
+                  <pic:nvPicPr>
+                    <pic:cNvPr id="41" name="Image41" descr="" title=""/>
+                    <pic:cNvPicPr>
+                      <a:picLocks noChangeAspect="1" noChangeArrowheads="1"/>
+                    </pic:cNvPicPr>
+                  </pic:nvPicPr>
+                  <pic:blipFill>
+                    <a:blip r:embed="rId42"/>
+                    <a:stretch>
+                      <a:fillRect/>
+                    </a:stretch>
+                  </pic:blipFill>
+                  <pic:spPr bwMode="auto">
+                    <a:xfrm>
+                      <a:off x="0" y="0"/>
+                      <a:ext cx="2657475" cy="1333500"/>
+                    </a:xfrm>
+                    <a:prstGeom prst="rect">
+                      <a:avLst/>
+                    </a:prstGeom>
+                    <a:noFill/>
+                  </pic:spPr>
+                </pic:pic>
+              </a:graphicData>
+            </a:graphic>
+          </wp:anchor>
+        </w:drawing>
+      </w:r>
+      <w:r>
+        <w:br w:type="page"/>
+      </w:r>
+    </w:p>
+    <w:p>
+      <w:pPr>
+        <w:pStyle w:val="Normal"/>
+        <w:bidi w:val="0"/>
+        <w:jc w:val="start"/>
+        <w:rPr/>
+      </w:pPr>
+      <w:r>
+        <w:rPr/>
+        <w:drawing>
+          <wp:anchor behindDoc="0" distT="0" distB="0" distL="0" distR="0" simplePos="0" locked="0" layoutInCell="0" allowOverlap="1" relativeHeight="43">
+            <wp:simplePos x="0" y="0"/>
+            <wp:positionH relativeFrom="column">
+              <wp:align>center</wp:align>
+            </wp:positionH>
+            <wp:positionV relativeFrom="paragraph">
+              <wp:posOffset>635</wp:posOffset>
+            </wp:positionV>
+            <wp:extent cx="6120130" cy="2189480"/>
+            <wp:effectExtent l="0" t="0" r="0" b="0"/>
+            <wp:wrapSquare wrapText="largest"/>
+            <wp:docPr id="42" name="Image42" descr="" title=""/>
+            <wp:cNvGraphicFramePr>
+              <a:graphicFrameLocks xmlns:a="http://schemas.openxmlformats.org/drawingml/2006/main" noChangeAspect="1"/>
+            </wp:cNvGraphicFramePr>
+            <a:graphic xmlns:a="http://schemas.openxmlformats.org/drawingml/2006/main">
+              <a:graphicData uri="http://schemas.openxmlformats.org/drawingml/2006/picture">
+                <pic:pic xmlns:pic="http://schemas.openxmlformats.org/drawingml/2006/picture">
+                  <pic:nvPicPr>
+                    <pic:cNvPr id="42" name="Image42" descr="" title=""/>
+                    <pic:cNvPicPr>
+                      <a:picLocks noChangeAspect="1" noChangeArrowheads="1"/>
+                    </pic:cNvPicPr>
+                  </pic:nvPicPr>
+                  <pic:blipFill>
+                    <a:blip r:embed="rId43"/>
+                    <a:stretch>
+                      <a:fillRect/>
+                    </a:stretch>
+                  </pic:blipFill>
+                  <pic:spPr bwMode="auto">
+                    <a:xfrm>
+                      <a:off x="0" y="0"/>
+                      <a:ext cx="6120130" cy="2189480"/>
+                    </a:xfrm>
+                    <a:prstGeom prst="rect">
+                      <a:avLst/>
+                    </a:prstGeom>
+                    <a:noFill/>
+                  </pic:spPr>
+                </pic:pic>
+              </a:graphicData>
+            </a:graphic>
+          </wp:anchor>
+        </w:drawing>
+        <w:drawing>
+          <wp:anchor behindDoc="0" distT="0" distB="0" distL="0" distR="0" simplePos="0" locked="0" layoutInCell="0" allowOverlap="1" relativeHeight="44">
+            <wp:simplePos x="0" y="0"/>
+            <wp:positionH relativeFrom="column">
+              <wp:posOffset>-117475</wp:posOffset>
+            </wp:positionH>
+            <wp:positionV relativeFrom="paragraph">
+              <wp:posOffset>4117975</wp:posOffset>
+            </wp:positionV>
+            <wp:extent cx="6120130" cy="2359660"/>
+            <wp:effectExtent l="0" t="0" r="0" b="0"/>
+            <wp:wrapSquare wrapText="largest"/>
+            <wp:docPr id="43" name="Image43" descr="" title=""/>
+            <wp:cNvGraphicFramePr>
+              <a:graphicFrameLocks xmlns:a="http://schemas.openxmlformats.org/drawingml/2006/main" noChangeAspect="1"/>
+            </wp:cNvGraphicFramePr>
+            <a:graphic xmlns:a="http://schemas.openxmlformats.org/drawingml/2006/main">
+              <a:graphicData uri="http://schemas.openxmlformats.org/drawingml/2006/picture">
+                <pic:pic xmlns:pic="http://schemas.openxmlformats.org/drawingml/2006/picture">
+                  <pic:nvPicPr>
+                    <pic:cNvPr id="43" name="Image43" descr="" title=""/>
+                    <pic:cNvPicPr>
+                      <a:picLocks noChangeAspect="1" noChangeArrowheads="1"/>
+                    </pic:cNvPicPr>
+                  </pic:nvPicPr>
+                  <pic:blipFill>
+                    <a:blip r:embed="rId44"/>
+                    <a:stretch>
+                      <a:fillRect/>
+                    </a:stretch>
+                  </pic:blipFill>
+                  <pic:spPr bwMode="auto">
+                    <a:xfrm>
+                      <a:off x="0" y="0"/>
+                      <a:ext cx="6120130" cy="2359660"/>
+                    </a:xfrm>
+                    <a:prstGeom prst="rect">
+                      <a:avLst/>
+                    </a:prstGeom>
+                    <a:noFill/>
+                  </pic:spPr>
+                </pic:pic>
+              </a:graphicData>
+            </a:graphic>
+          </wp:anchor>
+        </w:drawing>
       </w:r>
     </w:p>
     <w:sectPr>
@@ -1427,8 +3800,8 @@
       <w:bCs/>
     </w:rPr>
   </w:style>
-  <w:style w:type="character" w:styleId="Bulletsuser">
-    <w:name w:val="Bullets (user)"/>
+  <w:style w:type="character" w:styleId="Bullets">
+    <w:name w:val="Bullets"/>
     <w:qFormat/>
     <w:rPr>
       <w:rFonts w:ascii="OpenSymbol" w:hAnsi="OpenSymbol" w:eastAsia="OpenSymbol" w:cs="OpenSymbol"/>

</xml_diff>